<commit_message>
Added list of literature
</commit_message>
<xml_diff>
--- a/Диплом.docx
+++ b/Диплом.docx
@@ -1022,37 +1022,7 @@
           <w:spacing w:val="-2"/>
           <w:sz w:val="24"/>
         </w:rPr>
-        <w:t>Автор ВКРБ______________</w:t>
-      </w:r>
-      <w:r>
-        <w:rPr>
-          <w:rFonts w:ascii="Times New Roman" w:hAnsi="Times New Roman"/>
-          <w:color w:val="000000" w:themeColor="text1"/>
-          <w:sz w:val="20"/>
-          <w:szCs w:val="20"/>
-          <w:u w:val="single"/>
-        </w:rPr>
-        <w:t xml:space="preserve"> </w:t>
-      </w:r>
-      <w:r>
-        <w:rPr>
-          <w:rFonts w:ascii="Times New Roman" w:hAnsi="Times New Roman"/>
-          <w:color w:val="000000" w:themeColor="text1"/>
-          <w:sz w:val="28"/>
-          <w:szCs w:val="28"/>
-          <w:u w:val="single"/>
-        </w:rPr>
-        <w:t>Шекунов Михаил Андреевич</w:t>
-      </w:r>
-      <w:r>
-        <w:rPr>
-          <w:rFonts w:ascii="Times New Roman" w:hAnsi="Times New Roman"/>
-          <w:color w:val="000000" w:themeColor="text1"/>
-          <w:sz w:val="28"/>
-          <w:szCs w:val="28"/>
-          <w:u w:val="single"/>
-        </w:rPr>
-        <w:tab/>
+        <w:t>Автор ВКРБ</w:t>
       </w:r>
       <w:r>
         <w:rPr>
@@ -1061,9 +1031,8 @@
           <w:sz w:val="24"/>
           <w:u w:val="single"/>
         </w:rPr>
-        <w:t xml:space="preserve">        </w:t>
-      </w:r>
-      <w:proofErr w:type="gramStart"/>
+        <w:t xml:space="preserve"> </w:t>
+      </w:r>
       <w:r>
         <w:rPr>
           <w:rFonts w:ascii="Times New Roman" w:hAnsi="Times New Roman"/>
@@ -1071,24 +1040,67 @@
           <w:sz w:val="24"/>
           <w:u w:val="single"/>
         </w:rPr>
-        <w:t xml:space="preserve">  </w:t>
+        <w:tab/>
+      </w:r>
+      <w:r>
+        <w:rPr>
+          <w:rFonts w:ascii="Times New Roman" w:hAnsi="Times New Roman"/>
+          <w:sz w:val="24"/>
+          <w:u w:val="single"/>
+        </w:rPr>
+        <w:tab/>
       </w:r>
       <w:r>
         <w:rPr>
           <w:rFonts w:ascii="Times New Roman" w:hAnsi="Times New Roman"/>
           <w:color w:val="000000" w:themeColor="text1"/>
           <w:sz w:val="24"/>
-        </w:rPr>
-        <w:t xml:space="preserve"> (</w:t>
-      </w:r>
-      <w:proofErr w:type="gramEnd"/>
+          <w:u w:val="single"/>
+        </w:rPr>
+        <w:tab/>
+      </w:r>
       <w:r>
         <w:rPr>
           <w:rFonts w:ascii="Times New Roman" w:hAnsi="Times New Roman"/>
           <w:color w:val="000000" w:themeColor="text1"/>
           <w:sz w:val="24"/>
-        </w:rPr>
-        <w:t>__________)</w:t>
+          <w:u w:val="single"/>
+        </w:rPr>
+        <w:t>Шекунов Михаил Андреевич</w:t>
+      </w:r>
+      <w:r>
+        <w:rPr>
+          <w:rFonts w:ascii="Times New Roman" w:hAnsi="Times New Roman"/>
+          <w:color w:val="000000" w:themeColor="text1"/>
+          <w:sz w:val="28"/>
+          <w:szCs w:val="28"/>
+          <w:u w:val="single"/>
+        </w:rPr>
+        <w:tab/>
+      </w:r>
+      <w:r>
+        <w:rPr>
+          <w:rFonts w:ascii="Times New Roman" w:hAnsi="Times New Roman"/>
+          <w:sz w:val="24"/>
+          <w:u w:val="single"/>
+        </w:rPr>
+        <w:tab/>
+      </w:r>
+      <w:r>
+        <w:rPr>
+          <w:rFonts w:ascii="Times New Roman" w:hAnsi="Times New Roman"/>
+          <w:sz w:val="24"/>
+          <w:u w:val="single"/>
+        </w:rPr>
+        <w:tab/>
+      </w:r>
+      <w:r>
+        <w:rPr>
+          <w:rFonts w:ascii="Times New Roman" w:hAnsi="Times New Roman"/>
+          <w:color w:val="000000" w:themeColor="text1"/>
+          <w:sz w:val="24"/>
+        </w:rPr>
+        <w:t>(__________)</w:t>
       </w:r>
     </w:p>
     <w:p>
@@ -6722,26 +6734,23 @@
           <w:sz w:val="28"/>
           <w:szCs w:val="28"/>
         </w:rPr>
-        <w:t>Алгоритмы рекомендательных систем могут быть различными и, как правило, определяются конкретной задачей, которую необходимо решить. В литературе (</w:t>
-      </w:r>
-      <w:hyperlink r:id="rId9" w:history="1">
-        <w:r>
-          <w:rPr>
-            <w:rStyle w:val="a6"/>
-            <w:rFonts w:ascii="Times New Roman" w:hAnsi="Times New Roman"/>
-            <w:sz w:val="28"/>
-            <w:szCs w:val="28"/>
-          </w:rPr>
-          <w:t>https://doi.org/10.1023/A:1021240730564</w:t>
-        </w:r>
-      </w:hyperlink>
-      <w:r>
-        <w:rPr>
-          <w:rFonts w:ascii="Times New Roman" w:hAnsi="Times New Roman"/>
-          <w:sz w:val="28"/>
-          <w:szCs w:val="28"/>
-        </w:rPr>
-        <w:t xml:space="preserve">) существует множество </w:t>
+        <w:t xml:space="preserve">Алгоритмы рекомендательных систем могут быть различными и, как правило, определяются конкретной задачей, которую необходимо решить. В литературе </w:t>
+      </w:r>
+      <w:r>
+        <w:rPr>
+          <w:rFonts w:ascii="Times New Roman" w:hAnsi="Times New Roman"/>
+          <w:sz w:val="28"/>
+          <w:szCs w:val="28"/>
+        </w:rPr>
+        <w:t xml:space="preserve">[1] </w:t>
+      </w:r>
+      <w:r>
+        <w:rPr>
+          <w:rFonts w:ascii="Times New Roman" w:hAnsi="Times New Roman"/>
+          <w:sz w:val="28"/>
+          <w:szCs w:val="28"/>
+        </w:rPr>
+        <w:t xml:space="preserve">существует множество алгоритмов, которые можно </w:t>
       </w:r>
       <w:r>
         <w:rPr>
@@ -6750,7 +6759,7 @@
           <w:szCs w:val="28"/>
         </w:rPr>
         <w:lastRenderedPageBreak/>
-        <w:t>алгоритмов, которые можно использовать для построения рекомендательных систем. Некоторые из них включают:</w:t>
+        <w:t>использовать для построения рекомендательных систем. Некоторые из них включают:</w:t>
       </w:r>
     </w:p>
     <w:p>
@@ -7775,7 +7784,23 @@
           <w:sz w:val="28"/>
           <w:szCs w:val="28"/>
         </w:rPr>
-        <w:t xml:space="preserve"> - одна из наиболее распространенных рекомендательных систем, используемых для предсказания рейтингов или предпочтений пользователей. Работа этой системы основана на предположении, что если два пользователя оценили некоторый набор объектов (фильмов, музыки, товаров и т.д.) схожим образом, то они будут иметь схожие вкусы и интересы.</w:t>
+        <w:t xml:space="preserve"> - одна из наиболее распространенных рекомендательных систем, используемых для предсказания рейтингов или предпочтений пользователей. Работа этой системы основана на предположении, что если два пользователя оценили некоторый набор объектов (фильмов, музыки, товаров и т.д.) схожим образом, то они будут иметь схожие вкусы и интересы</w:t>
+      </w:r>
+      <w:r>
+        <w:rPr>
+          <w:rFonts w:ascii="Times New Roman" w:hAnsi="Times New Roman"/>
+          <w:sz w:val="28"/>
+          <w:szCs w:val="28"/>
+        </w:rPr>
+        <w:t xml:space="preserve"> [2]</w:t>
+      </w:r>
+      <w:r>
+        <w:rPr>
+          <w:rFonts w:ascii="Times New Roman" w:hAnsi="Times New Roman"/>
+          <w:sz w:val="28"/>
+          <w:szCs w:val="28"/>
+        </w:rPr>
+        <w:t>.</w:t>
       </w:r>
     </w:p>
     <w:p>
@@ -7961,7 +7986,7 @@
                     <pic:cNvPicPr/>
                   </pic:nvPicPr>
                   <pic:blipFill>
-                    <a:blip r:embed="rId10">
+                    <a:blip r:embed="rId9">
                       <a:extLst>
                         <a:ext uri="{28A0092B-C50C-407E-A947-70E740481C1C}">
                           <a14:useLocalDpi xmlns:a14="http://schemas.microsoft.com/office/drawing/2010/main" val="0"/>
@@ -8163,7 +8188,31 @@
           <w:sz w:val="28"/>
           <w:szCs w:val="28"/>
         </w:rPr>
-        <w:t>Одним из недостатков коллаборативной системы является холодный старт, то есть невозможность предложить рекомендации для новых пользователей или объектов. Также система может страдать от проблемы рекомендации известных объектов, то есть предлагать уже известные пользователю объекты.</w:t>
+        <w:t>Одним из недостатков коллаборативной системы является холодный старт</w:t>
+      </w:r>
+      <w:r>
+        <w:rPr>
+          <w:rFonts w:ascii="Times New Roman" w:hAnsi="Times New Roman"/>
+          <w:sz w:val="28"/>
+          <w:szCs w:val="28"/>
+        </w:rPr>
+        <w:t xml:space="preserve"> </w:t>
+      </w:r>
+      <w:r>
+        <w:rPr>
+          <w:rFonts w:ascii="Times New Roman" w:hAnsi="Times New Roman"/>
+          <w:sz w:val="28"/>
+          <w:szCs w:val="28"/>
+        </w:rPr>
+        <w:t>[3]</w:t>
+      </w:r>
+      <w:r>
+        <w:rPr>
+          <w:rFonts w:ascii="Times New Roman" w:hAnsi="Times New Roman"/>
+          <w:sz w:val="28"/>
+          <w:szCs w:val="28"/>
+        </w:rPr>
+        <w:t>, то есть невозможность предложить рекомендации для новых пользователей или объектов. Также система может страдать от проблемы рекомендации известных объектов, то есть предлагать уже известные пользователю объекты.</w:t>
       </w:r>
     </w:p>
     <w:p>
@@ -8203,178 +8252,23 @@
           <w:sz w:val="28"/>
           <w:szCs w:val="28"/>
         </w:rPr>
-        <w:t>Исследования показывают, что коллаборативная фильтрация является одной из самых эффективных и точных методов рекомендаций. Например, в статье "</w:t>
-      </w:r>
-      <w:r>
-        <w:rPr>
-          <w:rFonts w:ascii="Times New Roman" w:hAnsi="Times New Roman"/>
-          <w:sz w:val="28"/>
-          <w:szCs w:val="28"/>
-          <w:lang w:val="en-US"/>
-        </w:rPr>
-        <w:t>A</w:t>
-      </w:r>
-      <w:r>
-        <w:rPr>
-          <w:rFonts w:ascii="Times New Roman" w:hAnsi="Times New Roman"/>
-          <w:sz w:val="28"/>
-          <w:szCs w:val="28"/>
-        </w:rPr>
-        <w:t xml:space="preserve"> </w:t>
-      </w:r>
-      <w:r>
-        <w:rPr>
-          <w:rFonts w:ascii="Times New Roman" w:hAnsi="Times New Roman"/>
-          <w:sz w:val="28"/>
-          <w:szCs w:val="28"/>
-          <w:lang w:val="en-US"/>
-        </w:rPr>
-        <w:t>Survey</w:t>
-      </w:r>
-      <w:r>
-        <w:rPr>
-          <w:rFonts w:ascii="Times New Roman" w:hAnsi="Times New Roman"/>
-          <w:sz w:val="28"/>
-          <w:szCs w:val="28"/>
-        </w:rPr>
-        <w:t xml:space="preserve"> </w:t>
-      </w:r>
-      <w:r>
-        <w:rPr>
-          <w:rFonts w:ascii="Times New Roman" w:hAnsi="Times New Roman"/>
-          <w:sz w:val="28"/>
-          <w:szCs w:val="28"/>
-          <w:lang w:val="en-US"/>
-        </w:rPr>
-        <w:t>of</w:t>
-      </w:r>
-      <w:r>
-        <w:rPr>
-          <w:rFonts w:ascii="Times New Roman" w:hAnsi="Times New Roman"/>
-          <w:sz w:val="28"/>
-          <w:szCs w:val="28"/>
-        </w:rPr>
-        <w:t xml:space="preserve"> </w:t>
-      </w:r>
-      <w:r>
-        <w:rPr>
-          <w:rFonts w:ascii="Times New Roman" w:hAnsi="Times New Roman"/>
-          <w:sz w:val="28"/>
-          <w:szCs w:val="28"/>
-          <w:lang w:val="en-US"/>
-        </w:rPr>
-        <w:t>Collaborative</w:t>
-      </w:r>
-      <w:r>
-        <w:rPr>
-          <w:rFonts w:ascii="Times New Roman" w:hAnsi="Times New Roman"/>
-          <w:sz w:val="28"/>
-          <w:szCs w:val="28"/>
-        </w:rPr>
-        <w:t xml:space="preserve"> </w:t>
-      </w:r>
-      <w:r>
-        <w:rPr>
-          <w:rFonts w:ascii="Times New Roman" w:hAnsi="Times New Roman"/>
-          <w:sz w:val="28"/>
-          <w:szCs w:val="28"/>
-          <w:lang w:val="en-US"/>
-        </w:rPr>
-        <w:t>Filtering</w:t>
-      </w:r>
-      <w:r>
-        <w:rPr>
-          <w:rFonts w:ascii="Times New Roman" w:hAnsi="Times New Roman"/>
-          <w:sz w:val="28"/>
-          <w:szCs w:val="28"/>
-        </w:rPr>
-        <w:t xml:space="preserve"> </w:t>
-      </w:r>
-      <w:r>
-        <w:rPr>
-          <w:rFonts w:ascii="Times New Roman" w:hAnsi="Times New Roman"/>
-          <w:sz w:val="28"/>
-          <w:szCs w:val="28"/>
-          <w:lang w:val="en-US"/>
-        </w:rPr>
-        <w:t>Techniques</w:t>
-      </w:r>
-      <w:r>
-        <w:rPr>
-          <w:rFonts w:ascii="Times New Roman" w:hAnsi="Times New Roman"/>
-          <w:sz w:val="28"/>
-          <w:szCs w:val="28"/>
-        </w:rPr>
-        <w:t xml:space="preserve">" (1997) </w:t>
-      </w:r>
-      <w:hyperlink r:id="rId11" w:history="1">
-        <w:r>
-          <w:rPr>
-            <w:rStyle w:val="a6"/>
-            <w:rFonts w:ascii="Times New Roman" w:hAnsi="Times New Roman"/>
-            <w:sz w:val="28"/>
-            <w:szCs w:val="28"/>
-            <w:lang w:val="en-US"/>
-          </w:rPr>
-          <w:t>https</w:t>
-        </w:r>
-        <w:r>
-          <w:rPr>
-            <w:rStyle w:val="a6"/>
-            <w:rFonts w:ascii="Times New Roman" w:hAnsi="Times New Roman"/>
-            <w:sz w:val="28"/>
-            <w:szCs w:val="28"/>
-          </w:rPr>
-          <w:t>://</w:t>
-        </w:r>
-        <w:proofErr w:type="spellStart"/>
-        <w:r>
-          <w:rPr>
-            <w:rStyle w:val="a6"/>
-            <w:rFonts w:ascii="Times New Roman" w:hAnsi="Times New Roman"/>
-            <w:sz w:val="28"/>
-            <w:szCs w:val="28"/>
-            <w:lang w:val="en-US"/>
-          </w:rPr>
-          <w:t>doi</w:t>
-        </w:r>
-        <w:proofErr w:type="spellEnd"/>
-        <w:r>
-          <w:rPr>
-            <w:rStyle w:val="a6"/>
-            <w:rFonts w:ascii="Times New Roman" w:hAnsi="Times New Roman"/>
-            <w:sz w:val="28"/>
-            <w:szCs w:val="28"/>
-          </w:rPr>
-          <w:t>.</w:t>
-        </w:r>
-        <w:r>
-          <w:rPr>
-            <w:rStyle w:val="a6"/>
-            <w:rFonts w:ascii="Times New Roman" w:hAnsi="Times New Roman"/>
-            <w:sz w:val="28"/>
-            <w:szCs w:val="28"/>
-            <w:lang w:val="en-US"/>
-          </w:rPr>
-          <w:t>org</w:t>
-        </w:r>
-        <w:r>
-          <w:rPr>
-            <w:rStyle w:val="a6"/>
-            <w:rFonts w:ascii="Times New Roman" w:hAnsi="Times New Roman"/>
-            <w:sz w:val="28"/>
-            <w:szCs w:val="28"/>
-          </w:rPr>
-          <w:t>/10.1155/2009/421425</w:t>
-        </w:r>
-      </w:hyperlink>
-      <w:r>
-        <w:rPr>
-          <w:rFonts w:ascii="Times New Roman" w:hAnsi="Times New Roman"/>
-          <w:sz w:val="28"/>
-          <w:szCs w:val="28"/>
-        </w:rPr>
-        <w:t xml:space="preserve"> был проведен обзор и сравнение различных </w:t>
+        <w:t xml:space="preserve">Исследования показывают, что коллаборативная фильтрация является одной из самых эффективных и точных методов рекомендаций. Например, в статье </w:t>
+      </w:r>
+      <w:r>
+        <w:rPr>
+          <w:rFonts w:ascii="Times New Roman" w:hAnsi="Times New Roman"/>
+          <w:sz w:val="28"/>
+          <w:szCs w:val="28"/>
+        </w:rPr>
+        <w:t>[1]</w:t>
+      </w:r>
+      <w:r>
+        <w:rPr>
+          <w:rFonts w:ascii="Times New Roman" w:hAnsi="Times New Roman"/>
+          <w:sz w:val="28"/>
+          <w:szCs w:val="28"/>
+        </w:rPr>
+        <w:t xml:space="preserve"> был проведен обзор и сравнение различных методов </w:t>
       </w:r>
       <w:r>
         <w:rPr>
@@ -8383,7 +8277,7 @@
           <w:szCs w:val="28"/>
         </w:rPr>
         <w:lastRenderedPageBreak/>
-        <w:t>методов коллаборативной фильтрации, и результаты показали, что они превосходят другие методы рекомендаций по точности.</w:t>
+        <w:t>коллаборативной фильтрации, и результаты показали, что они превосходят другие методы рекомендаций по точности.</w:t>
       </w:r>
     </w:p>
     <w:p>
@@ -8459,179 +8353,14 @@
         </w:rPr>
         <w:t xml:space="preserve"> Systems" (2011) </w:t>
       </w:r>
-      <w:hyperlink r:id="rId12" w:history="1">
-        <w:proofErr w:type="spellStart"/>
-        <w:r>
-          <w:rPr>
-            <w:rStyle w:val="a6"/>
-            <w:rFonts w:ascii="Times New Roman" w:hAnsi="Times New Roman"/>
-            <w:sz w:val="28"/>
-            <w:szCs w:val="28"/>
-          </w:rPr>
-          <w:t>Collaborative</w:t>
-        </w:r>
-        <w:proofErr w:type="spellEnd"/>
-        <w:r>
-          <w:rPr>
-            <w:rStyle w:val="a6"/>
-            <w:rFonts w:ascii="Times New Roman" w:hAnsi="Times New Roman"/>
-            <w:sz w:val="28"/>
-            <w:szCs w:val="28"/>
-          </w:rPr>
-          <w:t xml:space="preserve"> </w:t>
-        </w:r>
-        <w:proofErr w:type="spellStart"/>
-        <w:r>
-          <w:rPr>
-            <w:rStyle w:val="a6"/>
-            <w:rFonts w:ascii="Times New Roman" w:hAnsi="Times New Roman"/>
-            <w:sz w:val="28"/>
-            <w:szCs w:val="28"/>
-          </w:rPr>
-          <w:t>Filtering</w:t>
-        </w:r>
-        <w:proofErr w:type="spellEnd"/>
-        <w:r>
-          <w:rPr>
-            <w:rStyle w:val="a6"/>
-            <w:rFonts w:ascii="Times New Roman" w:hAnsi="Times New Roman"/>
-            <w:sz w:val="28"/>
-            <w:szCs w:val="28"/>
-          </w:rPr>
-          <w:t xml:space="preserve"> </w:t>
-        </w:r>
-        <w:proofErr w:type="spellStart"/>
-        <w:r>
-          <w:rPr>
-            <w:rStyle w:val="a6"/>
-            <w:rFonts w:ascii="Times New Roman" w:hAnsi="Times New Roman"/>
-            <w:sz w:val="28"/>
-            <w:szCs w:val="28"/>
-          </w:rPr>
-          <w:t>Recommender</w:t>
-        </w:r>
-        <w:proofErr w:type="spellEnd"/>
-        <w:r>
-          <w:rPr>
-            <w:rStyle w:val="a6"/>
-            <w:rFonts w:ascii="Times New Roman" w:hAnsi="Times New Roman"/>
-            <w:sz w:val="28"/>
-            <w:szCs w:val="28"/>
-          </w:rPr>
-          <w:t xml:space="preserve"> Systems | </w:t>
-        </w:r>
-        <w:proofErr w:type="spellStart"/>
-        <w:r>
-          <w:rPr>
-            <w:rStyle w:val="a6"/>
-            <w:rFonts w:ascii="Times New Roman" w:hAnsi="Times New Roman"/>
-            <w:sz w:val="28"/>
-            <w:szCs w:val="28"/>
-          </w:rPr>
-          <w:t>Now</w:t>
-        </w:r>
-        <w:proofErr w:type="spellEnd"/>
-        <w:r>
-          <w:rPr>
-            <w:rStyle w:val="a6"/>
-            <w:rFonts w:ascii="Times New Roman" w:hAnsi="Times New Roman"/>
-            <w:sz w:val="28"/>
-            <w:szCs w:val="28"/>
-          </w:rPr>
-          <w:t xml:space="preserve"> </w:t>
-        </w:r>
-        <w:proofErr w:type="spellStart"/>
-        <w:r>
-          <w:rPr>
-            <w:rStyle w:val="a6"/>
-            <w:rFonts w:ascii="Times New Roman" w:hAnsi="Times New Roman"/>
-            <w:sz w:val="28"/>
-            <w:szCs w:val="28"/>
-          </w:rPr>
-          <w:t>Foundations</w:t>
-        </w:r>
-        <w:proofErr w:type="spellEnd"/>
-        <w:r>
-          <w:rPr>
-            <w:rStyle w:val="a6"/>
-            <w:rFonts w:ascii="Times New Roman" w:hAnsi="Times New Roman"/>
-            <w:sz w:val="28"/>
-            <w:szCs w:val="28"/>
-          </w:rPr>
-          <w:t xml:space="preserve"> </w:t>
-        </w:r>
-        <w:proofErr w:type="spellStart"/>
-        <w:r>
-          <w:rPr>
-            <w:rStyle w:val="a6"/>
-            <w:rFonts w:ascii="Times New Roman" w:hAnsi="Times New Roman"/>
-            <w:sz w:val="28"/>
-            <w:szCs w:val="28"/>
-          </w:rPr>
-          <w:t>and</w:t>
-        </w:r>
-        <w:proofErr w:type="spellEnd"/>
-        <w:r>
-          <w:rPr>
-            <w:rStyle w:val="a6"/>
-            <w:rFonts w:ascii="Times New Roman" w:hAnsi="Times New Roman"/>
-            <w:sz w:val="28"/>
-            <w:szCs w:val="28"/>
-          </w:rPr>
-          <w:t xml:space="preserve"> </w:t>
-        </w:r>
-        <w:proofErr w:type="spellStart"/>
-        <w:r>
-          <w:rPr>
-            <w:rStyle w:val="a6"/>
-            <w:rFonts w:ascii="Times New Roman" w:hAnsi="Times New Roman"/>
-            <w:sz w:val="28"/>
-            <w:szCs w:val="28"/>
-          </w:rPr>
-          <w:t>Trends</w:t>
-        </w:r>
-        <w:proofErr w:type="spellEnd"/>
-        <w:r>
-          <w:rPr>
-            <w:rStyle w:val="a6"/>
-            <w:rFonts w:ascii="Times New Roman" w:hAnsi="Times New Roman"/>
-            <w:sz w:val="28"/>
-            <w:szCs w:val="28"/>
-          </w:rPr>
-          <w:t xml:space="preserve"> </w:t>
-        </w:r>
-        <w:proofErr w:type="spellStart"/>
-        <w:r>
-          <w:rPr>
-            <w:rStyle w:val="a6"/>
-            <w:rFonts w:ascii="Times New Roman" w:hAnsi="Times New Roman"/>
-            <w:sz w:val="28"/>
-            <w:szCs w:val="28"/>
-          </w:rPr>
-          <w:t>books</w:t>
-        </w:r>
-        <w:proofErr w:type="spellEnd"/>
-        <w:r>
-          <w:rPr>
-            <w:rStyle w:val="a6"/>
-            <w:rFonts w:ascii="Times New Roman" w:hAnsi="Times New Roman"/>
-            <w:sz w:val="28"/>
-            <w:szCs w:val="28"/>
-          </w:rPr>
-          <w:t xml:space="preserve"> | IEEE </w:t>
-        </w:r>
-        <w:proofErr w:type="spellStart"/>
-        <w:r>
-          <w:rPr>
-            <w:rStyle w:val="a6"/>
-            <w:rFonts w:ascii="Times New Roman" w:hAnsi="Times New Roman"/>
-            <w:sz w:val="28"/>
-            <w:szCs w:val="28"/>
-          </w:rPr>
-          <w:t>Xplore</w:t>
-        </w:r>
-        <w:proofErr w:type="spellEnd"/>
-      </w:hyperlink>
+      <w:r>
+        <w:rPr>
+          <w:rFonts w:ascii="Times New Roman" w:hAnsi="Times New Roman"/>
+          <w:sz w:val="28"/>
+          <w:szCs w:val="28"/>
+        </w:rPr>
+        <w:t>[4]</w:t>
+      </w:r>
       <w:r>
         <w:rPr>
           <w:rFonts w:ascii="Times New Roman" w:hAnsi="Times New Roman"/>
@@ -8810,7 +8539,7 @@
           <w:sz w:val="28"/>
           <w:szCs w:val="28"/>
         </w:rPr>
-        <w:t xml:space="preserve">Основное преимущество системы рекомендаций на основе сходства объектов заключается в том, что она может предложить пользователю </w:t>
+        <w:t xml:space="preserve">Основное преимущество системы рекомендаций на основе сходства объектов заключается в том, что она может предложить пользователю объекты, которые ему могут понравиться, но которые он сам бы не нашел. При </w:t>
       </w:r>
       <w:r>
         <w:rPr>
@@ -8819,7 +8548,7 @@
           <w:szCs w:val="28"/>
         </w:rPr>
         <w:lastRenderedPageBreak/>
-        <w:t>объекты, которые ему могут понравиться, но которые он сам бы не нашел. При этом не требуется большого количества информации о пользователе, достаточно знать, какой объект ему понравился, чтобы на основе сходства объектов подобрать другие, которые могут его заинтересовать.</w:t>
+        <w:t>этом не требуется большого количества информации о пользователе, достаточно знать, какой объект ему понравился, чтобы на основе сходства объектов подобрать другие, которые могут его заинтересовать.</w:t>
       </w:r>
     </w:p>
     <w:p>
@@ -9099,16 +8828,7 @@
           <w:sz w:val="28"/>
           <w:szCs w:val="28"/>
         </w:rPr>
-        <w:t xml:space="preserve">Таким образом, системы, основанные на сходстве объектов, могут быть эффективными в рекомендации объектов, которые могут заинтересовать </w:t>
-      </w:r>
-      <w:r>
-        <w:rPr>
-          <w:rFonts w:ascii="Times New Roman" w:hAnsi="Times New Roman"/>
-          <w:sz w:val="28"/>
-          <w:szCs w:val="28"/>
-        </w:rPr>
-        <w:lastRenderedPageBreak/>
-        <w:t>пользователя</w:t>
+        <w:t>Таким образом, системы, основанные на сходстве объектов, могут быть эффективными в рекомендации объектов, которые могут заинтересовать пользователя</w:t>
       </w:r>
       <w:r>
         <w:rPr>
@@ -9182,6 +8902,7 @@
         <w:jc w:val="center"/>
       </w:pPr>
       <w:r>
+        <w:lastRenderedPageBreak/>
         <w:fldChar w:fldCharType="begin"/>
       </w:r>
       <w:r>
@@ -9212,7 +8933,7 @@
                     </pic:cNvPicPr>
                   </pic:nvPicPr>
                   <pic:blipFill>
-                    <a:blip r:embed="rId13" cstate="print">
+                    <a:blip r:embed="rId10" cstate="print">
                       <a:extLst>
                         <a:ext uri="{28A0092B-C50C-407E-A947-70E740481C1C}">
                           <a14:useLocalDpi xmlns:a14="http://schemas.microsoft.com/office/drawing/2010/main" val="0"/>
@@ -9549,7 +9270,7 @@
           <w:sz w:val="28"/>
           <w:szCs w:val="28"/>
         </w:rPr>
-        <w:t xml:space="preserve">, KNN). Он основан на том, что объекты, расположенные близко друг к другу в пространстве музея, </w:t>
+        <w:t xml:space="preserve">, KNN). Он основан на том, что объекты, расположенные близко друг к другу в пространстве музея, вероятно, будут интересны пользователю, если пользователь уже проявил интерес к некоторым объектам. В этом случае алгоритм выбирает k </w:t>
       </w:r>
       <w:r>
         <w:rPr>
@@ -9558,7 +9279,7 @@
           <w:szCs w:val="28"/>
         </w:rPr>
         <w:lastRenderedPageBreak/>
-        <w:t>вероятно, будут интересны пользователю, если пользователь уже проявил интерес к некоторым объектам. В этом случае алгоритм выбирает k ближайших экспонатов к тем, которые уже были посещены пользователем, и предлагает их как рекомендации.</w:t>
+        <w:t>ближайших экспонатов к тем, которые уже были посещены пользователем, и предлагает их как рекомендации.</w:t>
       </w:r>
     </w:p>
     <w:p>
@@ -13016,7 +12737,7 @@
         </w:rPr>
         <w:t xml:space="preserve"> </w:t>
       </w:r>
-      <w:hyperlink r:id="rId14" w:tgtFrame="_new" w:history="1">
+      <w:hyperlink r:id="rId11" w:tgtFrame="_new" w:history="1">
         <w:r>
           <w:rPr>
             <w:rStyle w:val="a6"/>
@@ -13903,7 +13624,6 @@
           <w:bCs/>
           <w:sz w:val="28"/>
           <w:szCs w:val="28"/>
-          <w:lang w:val="en-US"/>
         </w:rPr>
       </w:pPr>
       <w:r>
@@ -14195,7 +13915,7 @@
                     <pic:cNvPicPr/>
                   </pic:nvPicPr>
                   <pic:blipFill>
-                    <a:blip r:embed="rId15"/>
+                    <a:blip r:embed="rId12"/>
                     <a:stretch>
                       <a:fillRect/>
                     </a:stretch>
@@ -14598,10 +14318,631 @@
       </w:r>
       <w:bookmarkEnd w:id="41"/>
     </w:p>
-    <w:p>
-      <w:pPr>
-        <w:pStyle w:val="1"/>
-        <w:jc w:val="center"/>
+    <w:p/>
+    <w:p>
+      <w:pPr>
+        <w:pStyle w:val="a5"/>
+        <w:numPr>
+          <w:ilvl w:val="0"/>
+          <w:numId w:val="47"/>
+        </w:numPr>
+        <w:rPr>
+          <w:szCs w:val="28"/>
+          <w:lang w:val="en-US"/>
+        </w:rPr>
+      </w:pPr>
+      <w:r>
+        <w:rPr>
+          <w:szCs w:val="28"/>
+          <w:lang w:val="en-US"/>
+        </w:rPr>
+        <w:t xml:space="preserve">Burke, R. Hybrid Recommender Systems: Survey and Experiments / R. Burke. - User Modeling and User-Adapted Interaction, 2002. - Vol. 12, No. 4. - P. 331-370. - URL: </w:t>
+      </w:r>
+      <w:hyperlink r:id="rId13" w:tgtFrame="_new" w:history="1">
+        <w:r>
+          <w:rPr>
+            <w:rStyle w:val="a6"/>
+            <w:szCs w:val="28"/>
+            <w:lang w:val="en-US"/>
+          </w:rPr>
+          <w:t>https://doi.org/10.1023/A:1021240730564</w:t>
+        </w:r>
+      </w:hyperlink>
+      <w:r>
+        <w:rPr>
+          <w:szCs w:val="28"/>
+          <w:lang w:val="en-US"/>
+        </w:rPr>
+        <w:t xml:space="preserve"> (</w:t>
+      </w:r>
+      <w:r>
+        <w:rPr>
+          <w:szCs w:val="28"/>
+        </w:rPr>
+        <w:t>дата</w:t>
+      </w:r>
+      <w:r>
+        <w:rPr>
+          <w:szCs w:val="28"/>
+          <w:lang w:val="en-US"/>
+        </w:rPr>
+        <w:t xml:space="preserve"> </w:t>
+      </w:r>
+      <w:r>
+        <w:rPr>
+          <w:szCs w:val="28"/>
+        </w:rPr>
+        <w:t>обращения</w:t>
+      </w:r>
+      <w:r>
+        <w:rPr>
+          <w:szCs w:val="28"/>
+          <w:lang w:val="en-US"/>
+        </w:rPr>
+        <w:t xml:space="preserve">: </w:t>
+      </w:r>
+      <w:r>
+        <w:rPr>
+          <w:szCs w:val="28"/>
+          <w:lang w:val="en-US"/>
+        </w:rPr>
+        <w:t>20</w:t>
+      </w:r>
+      <w:r>
+        <w:rPr>
+          <w:szCs w:val="28"/>
+          <w:lang w:val="en-US"/>
+        </w:rPr>
+        <w:t>.</w:t>
+      </w:r>
+      <w:r>
+        <w:rPr>
+          <w:szCs w:val="28"/>
+          <w:lang w:val="en-US"/>
+        </w:rPr>
+        <w:t>04</w:t>
+      </w:r>
+      <w:r>
+        <w:rPr>
+          <w:szCs w:val="28"/>
+          <w:lang w:val="en-US"/>
+        </w:rPr>
+        <w:t>.</w:t>
+      </w:r>
+      <w:r>
+        <w:rPr>
+          <w:szCs w:val="28"/>
+          <w:lang w:val="en-US"/>
+        </w:rPr>
+        <w:t>2023</w:t>
+      </w:r>
+      <w:r>
+        <w:rPr>
+          <w:szCs w:val="28"/>
+          <w:lang w:val="en-US"/>
+        </w:rPr>
+        <w:t xml:space="preserve">). - </w:t>
+      </w:r>
+      <w:r>
+        <w:rPr>
+          <w:szCs w:val="28"/>
+        </w:rPr>
+        <w:t>Текст</w:t>
+      </w:r>
+      <w:r>
+        <w:rPr>
+          <w:szCs w:val="28"/>
+          <w:lang w:val="en-US"/>
+        </w:rPr>
+        <w:t xml:space="preserve">: </w:t>
+      </w:r>
+      <w:r>
+        <w:rPr>
+          <w:szCs w:val="28"/>
+        </w:rPr>
+        <w:t>электронный</w:t>
+      </w:r>
+      <w:r>
+        <w:rPr>
+          <w:szCs w:val="28"/>
+          <w:lang w:val="en-US"/>
+        </w:rPr>
+        <w:t>.</w:t>
+      </w:r>
+    </w:p>
+    <w:p>
+      <w:pPr>
+        <w:pStyle w:val="a5"/>
+        <w:numPr>
+          <w:ilvl w:val="0"/>
+          <w:numId w:val="47"/>
+        </w:numPr>
+        <w:rPr>
+          <w:szCs w:val="28"/>
+          <w:lang w:val="en-US"/>
+        </w:rPr>
+      </w:pPr>
+      <w:proofErr w:type="spellStart"/>
+      <w:r>
+        <w:rPr>
+          <w:szCs w:val="28"/>
+          <w:lang w:val="en-US"/>
+        </w:rPr>
+        <w:t>Su</w:t>
+      </w:r>
+      <w:proofErr w:type="spellEnd"/>
+      <w:r>
+        <w:rPr>
+          <w:szCs w:val="28"/>
+          <w:lang w:val="en-US"/>
+        </w:rPr>
+        <w:t xml:space="preserve">, X. A Survey of Collaborative Filtering Techniques / X. </w:t>
+      </w:r>
+      <w:proofErr w:type="spellStart"/>
+      <w:r>
+        <w:rPr>
+          <w:szCs w:val="28"/>
+          <w:lang w:val="en-US"/>
+        </w:rPr>
+        <w:t>Su</w:t>
+      </w:r>
+      <w:proofErr w:type="spellEnd"/>
+      <w:r>
+        <w:rPr>
+          <w:szCs w:val="28"/>
+          <w:lang w:val="en-US"/>
+        </w:rPr>
+        <w:t xml:space="preserve">, T. M. </w:t>
+      </w:r>
+      <w:proofErr w:type="spellStart"/>
+      <w:r>
+        <w:rPr>
+          <w:szCs w:val="28"/>
+          <w:lang w:val="en-US"/>
+        </w:rPr>
+        <w:t>Khoshgoftaar</w:t>
+      </w:r>
+      <w:proofErr w:type="spellEnd"/>
+      <w:r>
+        <w:rPr>
+          <w:szCs w:val="28"/>
+          <w:lang w:val="en-US"/>
+        </w:rPr>
+        <w:t xml:space="preserve">. - Advances in Artificial Intelligence, 2009. - P. 421425. - URL: </w:t>
+      </w:r>
+      <w:hyperlink r:id="rId14" w:tgtFrame="_new" w:history="1">
+        <w:r>
+          <w:rPr>
+            <w:rStyle w:val="a6"/>
+            <w:szCs w:val="28"/>
+            <w:lang w:val="en-US"/>
+          </w:rPr>
+          <w:t>https://downloads.hindawi.com/archive/2009/421425.pdf</w:t>
+        </w:r>
+      </w:hyperlink>
+      <w:r>
+        <w:rPr>
+          <w:szCs w:val="28"/>
+          <w:lang w:val="en-US"/>
+        </w:rPr>
+        <w:t xml:space="preserve"> (</w:t>
+      </w:r>
+      <w:r>
+        <w:rPr>
+          <w:szCs w:val="28"/>
+        </w:rPr>
+        <w:t>дата</w:t>
+      </w:r>
+      <w:r>
+        <w:rPr>
+          <w:szCs w:val="28"/>
+          <w:lang w:val="en-US"/>
+        </w:rPr>
+        <w:t xml:space="preserve"> </w:t>
+      </w:r>
+      <w:r>
+        <w:rPr>
+          <w:szCs w:val="28"/>
+        </w:rPr>
+        <w:t>обращения</w:t>
+      </w:r>
+      <w:r>
+        <w:rPr>
+          <w:szCs w:val="28"/>
+          <w:lang w:val="en-US"/>
+        </w:rPr>
+        <w:t xml:space="preserve">: </w:t>
+      </w:r>
+      <w:r>
+        <w:rPr>
+          <w:szCs w:val="28"/>
+          <w:lang w:val="en-US"/>
+        </w:rPr>
+        <w:t>20</w:t>
+      </w:r>
+      <w:r>
+        <w:rPr>
+          <w:szCs w:val="28"/>
+          <w:lang w:val="en-US"/>
+        </w:rPr>
+        <w:t>.</w:t>
+      </w:r>
+      <w:r>
+        <w:rPr>
+          <w:szCs w:val="28"/>
+          <w:lang w:val="en-US"/>
+        </w:rPr>
+        <w:t>04</w:t>
+      </w:r>
+      <w:r>
+        <w:rPr>
+          <w:szCs w:val="28"/>
+          <w:lang w:val="en-US"/>
+        </w:rPr>
+        <w:t>.</w:t>
+      </w:r>
+      <w:r>
+        <w:rPr>
+          <w:szCs w:val="28"/>
+          <w:lang w:val="en-US"/>
+        </w:rPr>
+        <w:t>2023</w:t>
+      </w:r>
+      <w:r>
+        <w:rPr>
+          <w:szCs w:val="28"/>
+          <w:lang w:val="en-US"/>
+        </w:rPr>
+        <w:t xml:space="preserve">). - </w:t>
+      </w:r>
+      <w:r>
+        <w:rPr>
+          <w:szCs w:val="28"/>
+        </w:rPr>
+        <w:t>Текст</w:t>
+      </w:r>
+      <w:r>
+        <w:rPr>
+          <w:szCs w:val="28"/>
+          <w:lang w:val="en-US"/>
+        </w:rPr>
+        <w:t xml:space="preserve">: </w:t>
+      </w:r>
+      <w:r>
+        <w:rPr>
+          <w:szCs w:val="28"/>
+        </w:rPr>
+        <w:t>электронный</w:t>
+      </w:r>
+      <w:r>
+        <w:rPr>
+          <w:szCs w:val="28"/>
+          <w:lang w:val="en-US"/>
+        </w:rPr>
+        <w:t>.</w:t>
+      </w:r>
+    </w:p>
+    <w:p>
+      <w:pPr>
+        <w:pStyle w:val="a5"/>
+        <w:numPr>
+          <w:ilvl w:val="0"/>
+          <w:numId w:val="47"/>
+        </w:numPr>
+        <w:rPr>
+          <w:szCs w:val="28"/>
+          <w:lang w:val="en-US"/>
+        </w:rPr>
+      </w:pPr>
+      <w:r>
+        <w:rPr>
+          <w:szCs w:val="28"/>
+          <w:lang w:val="en-US"/>
+        </w:rPr>
+        <w:t xml:space="preserve">Bobadilla, J. A collaborative filtering approach to mitigate the new user cold start problem / J. Bobadilla, F. Ortega, A. Hernando, J. Bernal. - Knowledge-Based Systems, 2012. - Vol. 26. - P. 225-238. - URL: </w:t>
+      </w:r>
+      <w:hyperlink r:id="rId15" w:tgtFrame="_new" w:history="1">
+        <w:r>
+          <w:rPr>
+            <w:rStyle w:val="a6"/>
+            <w:szCs w:val="28"/>
+            <w:lang w:val="en-US"/>
+          </w:rPr>
+          <w:t>https://www.sciencedirect.com/science/article/abs/pii/S0950705111001882</w:t>
+        </w:r>
+      </w:hyperlink>
+      <w:r>
+        <w:rPr>
+          <w:szCs w:val="28"/>
+          <w:lang w:val="en-US"/>
+        </w:rPr>
+        <w:t xml:space="preserve"> (</w:t>
+      </w:r>
+      <w:r>
+        <w:rPr>
+          <w:szCs w:val="28"/>
+        </w:rPr>
+        <w:t>дата</w:t>
+      </w:r>
+      <w:r>
+        <w:rPr>
+          <w:szCs w:val="28"/>
+          <w:lang w:val="en-US"/>
+        </w:rPr>
+        <w:t xml:space="preserve"> </w:t>
+      </w:r>
+      <w:r>
+        <w:rPr>
+          <w:szCs w:val="28"/>
+        </w:rPr>
+        <w:t>обращения</w:t>
+      </w:r>
+      <w:r>
+        <w:rPr>
+          <w:szCs w:val="28"/>
+          <w:lang w:val="en-US"/>
+        </w:rPr>
+        <w:t xml:space="preserve">: </w:t>
+      </w:r>
+      <w:r>
+        <w:rPr>
+          <w:szCs w:val="28"/>
+          <w:lang w:val="en-US"/>
+        </w:rPr>
+        <w:t>20</w:t>
+      </w:r>
+      <w:r>
+        <w:rPr>
+          <w:szCs w:val="28"/>
+          <w:lang w:val="en-US"/>
+        </w:rPr>
+        <w:t>.</w:t>
+      </w:r>
+      <w:r>
+        <w:rPr>
+          <w:szCs w:val="28"/>
+          <w:lang w:val="en-US"/>
+        </w:rPr>
+        <w:t>04</w:t>
+      </w:r>
+      <w:r>
+        <w:rPr>
+          <w:szCs w:val="28"/>
+          <w:lang w:val="en-US"/>
+        </w:rPr>
+        <w:t>.</w:t>
+      </w:r>
+      <w:r>
+        <w:rPr>
+          <w:szCs w:val="28"/>
+          <w:lang w:val="en-US"/>
+        </w:rPr>
+        <w:t>2023</w:t>
+      </w:r>
+      <w:r>
+        <w:rPr>
+          <w:szCs w:val="28"/>
+          <w:lang w:val="en-US"/>
+        </w:rPr>
+        <w:t xml:space="preserve">). - </w:t>
+      </w:r>
+      <w:r>
+        <w:rPr>
+          <w:szCs w:val="28"/>
+        </w:rPr>
+        <w:t>Текст</w:t>
+      </w:r>
+      <w:r>
+        <w:rPr>
+          <w:szCs w:val="28"/>
+          <w:lang w:val="en-US"/>
+        </w:rPr>
+        <w:t xml:space="preserve">: </w:t>
+      </w:r>
+      <w:r>
+        <w:rPr>
+          <w:szCs w:val="28"/>
+        </w:rPr>
+        <w:t>электронный</w:t>
+      </w:r>
+      <w:r>
+        <w:rPr>
+          <w:szCs w:val="28"/>
+          <w:lang w:val="en-US"/>
+        </w:rPr>
+        <w:t>.</w:t>
+      </w:r>
+    </w:p>
+    <w:p>
+      <w:pPr>
+        <w:pStyle w:val="a5"/>
+        <w:numPr>
+          <w:ilvl w:val="0"/>
+          <w:numId w:val="47"/>
+        </w:numPr>
+        <w:rPr>
+          <w:szCs w:val="28"/>
+          <w:lang w:val="en-US"/>
+        </w:rPr>
+      </w:pPr>
+      <w:proofErr w:type="spellStart"/>
+      <w:r>
+        <w:rPr>
+          <w:szCs w:val="28"/>
+          <w:lang w:val="en-US"/>
+        </w:rPr>
+        <w:t>Ekstrand</w:t>
+      </w:r>
+      <w:proofErr w:type="spellEnd"/>
+      <w:r>
+        <w:rPr>
+          <w:szCs w:val="28"/>
+          <w:lang w:val="en-US"/>
+        </w:rPr>
+        <w:t xml:space="preserve">, M. D. Collaborative Filtering Recommender Systems / M. D. </w:t>
+      </w:r>
+      <w:proofErr w:type="spellStart"/>
+      <w:r>
+        <w:rPr>
+          <w:szCs w:val="28"/>
+          <w:lang w:val="en-US"/>
+        </w:rPr>
+        <w:t>Ekstrand</w:t>
+      </w:r>
+      <w:proofErr w:type="spellEnd"/>
+      <w:r>
+        <w:rPr>
+          <w:szCs w:val="28"/>
+          <w:lang w:val="en-US"/>
+        </w:rPr>
+        <w:t xml:space="preserve">, J. T. </w:t>
+      </w:r>
+      <w:proofErr w:type="spellStart"/>
+      <w:r>
+        <w:rPr>
+          <w:szCs w:val="28"/>
+          <w:lang w:val="en-US"/>
+        </w:rPr>
+        <w:t>Riedl</w:t>
+      </w:r>
+      <w:proofErr w:type="spellEnd"/>
+      <w:r>
+        <w:rPr>
+          <w:szCs w:val="28"/>
+          <w:lang w:val="en-US"/>
+        </w:rPr>
+        <w:t xml:space="preserve">, J. A. </w:t>
+      </w:r>
+      <w:proofErr w:type="spellStart"/>
+      <w:r>
+        <w:rPr>
+          <w:szCs w:val="28"/>
+          <w:lang w:val="en-US"/>
+        </w:rPr>
+        <w:t>Konstan</w:t>
+      </w:r>
+      <w:proofErr w:type="spellEnd"/>
+      <w:r>
+        <w:rPr>
+          <w:szCs w:val="28"/>
+          <w:lang w:val="en-US"/>
+        </w:rPr>
+        <w:t xml:space="preserve">. - Foundations and Trends® in Human–Computer Interaction, 2018. - Vol. 11, No. 3–4. - P. 113-239. - URL: </w:t>
+      </w:r>
+      <w:hyperlink r:id="rId16" w:tgtFrame="_new" w:history="1">
+        <w:r>
+          <w:rPr>
+            <w:rStyle w:val="a6"/>
+            <w:szCs w:val="28"/>
+            <w:lang w:val="en-US"/>
+          </w:rPr>
+          <w:t>https://ieeexplore.ieee.org/document/8187128</w:t>
+        </w:r>
+      </w:hyperlink>
+      <w:r>
+        <w:rPr>
+          <w:szCs w:val="28"/>
+          <w:lang w:val="en-US"/>
+        </w:rPr>
+        <w:t xml:space="preserve"> (</w:t>
+      </w:r>
+      <w:r>
+        <w:rPr>
+          <w:szCs w:val="28"/>
+        </w:rPr>
+        <w:t>дата</w:t>
+      </w:r>
+      <w:r>
+        <w:rPr>
+          <w:szCs w:val="28"/>
+          <w:lang w:val="en-US"/>
+        </w:rPr>
+        <w:t xml:space="preserve"> </w:t>
+      </w:r>
+      <w:r>
+        <w:rPr>
+          <w:szCs w:val="28"/>
+        </w:rPr>
+        <w:t>обращения</w:t>
+      </w:r>
+      <w:r>
+        <w:rPr>
+          <w:szCs w:val="28"/>
+          <w:lang w:val="en-US"/>
+        </w:rPr>
+        <w:t xml:space="preserve">: </w:t>
+      </w:r>
+      <w:r>
+        <w:rPr>
+          <w:szCs w:val="28"/>
+          <w:lang w:val="en-US"/>
+        </w:rPr>
+        <w:t>20</w:t>
+      </w:r>
+      <w:r>
+        <w:rPr>
+          <w:szCs w:val="28"/>
+          <w:lang w:val="en-US"/>
+        </w:rPr>
+        <w:t>.</w:t>
+      </w:r>
+      <w:r>
+        <w:rPr>
+          <w:szCs w:val="28"/>
+          <w:lang w:val="en-US"/>
+        </w:rPr>
+        <w:t>04</w:t>
+      </w:r>
+      <w:r>
+        <w:rPr>
+          <w:szCs w:val="28"/>
+          <w:lang w:val="en-US"/>
+        </w:rPr>
+        <w:t>.</w:t>
+      </w:r>
+      <w:r>
+        <w:rPr>
+          <w:szCs w:val="28"/>
+          <w:lang w:val="en-US"/>
+        </w:rPr>
+        <w:t>2023</w:t>
+      </w:r>
+      <w:r>
+        <w:rPr>
+          <w:szCs w:val="28"/>
+          <w:lang w:val="en-US"/>
+        </w:rPr>
+        <w:t xml:space="preserve">). - </w:t>
+      </w:r>
+      <w:r>
+        <w:rPr>
+          <w:szCs w:val="28"/>
+        </w:rPr>
+        <w:t>Текст</w:t>
+      </w:r>
+      <w:r>
+        <w:rPr>
+          <w:szCs w:val="28"/>
+          <w:lang w:val="en-US"/>
+        </w:rPr>
+        <w:t xml:space="preserve">: </w:t>
+      </w:r>
+      <w:r>
+        <w:rPr>
+          <w:szCs w:val="28"/>
+        </w:rPr>
+        <w:t>электронный</w:t>
+      </w:r>
+      <w:r>
+        <w:rPr>
+          <w:szCs w:val="28"/>
+          <w:lang w:val="en-US"/>
+        </w:rPr>
+        <w:t>.</w:t>
+      </w:r>
+    </w:p>
+    <w:p>
+      <w:pPr>
         <w:rPr>
           <w:rFonts w:ascii="Times New Roman" w:hAnsi="Times New Roman"/>
           <w:b/>
@@ -14617,6 +14958,7 @@
           <w:bCs/>
           <w:sz w:val="28"/>
           <w:szCs w:val="28"/>
+          <w:lang w:val="en-US"/>
         </w:rPr>
         <w:br w:type="page"/>
       </w:r>
@@ -14742,7 +15084,7 @@
                     <pic:cNvPicPr/>
                   </pic:nvPicPr>
                   <pic:blipFill>
-                    <a:blip r:embed="rId16">
+                    <a:blip r:embed="rId17">
                       <a:extLst>
                         <a:ext uri="{28A0092B-C50C-407E-A947-70E740481C1C}">
                           <a14:useLocalDpi xmlns:a14="http://schemas.microsoft.com/office/drawing/2010/main" val="0"/>
@@ -14770,8 +15112,8 @@
       </w:r>
     </w:p>
     <w:sectPr>
-      <w:footerReference w:type="even" r:id="rId17"/>
-      <w:footerReference w:type="default" r:id="rId18"/>
+      <w:footerReference w:type="even" r:id="rId18"/>
+      <w:footerReference w:type="default" r:id="rId19"/>
       <w:pgSz w:w="11906" w:h="16838"/>
       <w:pgMar w:top="1134" w:right="849" w:bottom="1134" w:left="1701" w:header="709" w:footer="709" w:gutter="0"/>
       <w:cols w:space="708"/>
@@ -14963,6 +15305,92 @@
 <file path=word/numbering.xml><?xml version="1.0" encoding="utf-8"?>
 <w:numbering xmlns:wpc="http://schemas.microsoft.com/office/word/2010/wordprocessingCanvas" xmlns:cx="http://schemas.microsoft.com/office/drawing/2014/chartex" xmlns:cx1="http://schemas.microsoft.com/office/drawing/2015/9/8/chartex" xmlns:cx2="http://schemas.microsoft.com/office/drawing/2015/10/21/chartex" xmlns:cx3="http://schemas.microsoft.com/office/drawing/2016/5/9/chartex" xmlns:cx4="http://schemas.microsoft.com/office/drawing/2016/5/10/chartex" xmlns:cx5="http://schemas.microsoft.com/office/drawing/2016/5/11/chartex" xmlns:cx6="http://schemas.microsoft.com/office/drawing/2016/5/12/chartex" xmlns:cx7="http://schemas.microsoft.com/office/drawing/2016/5/13/chartex" xmlns:cx8="http://schemas.microsoft.com/office/drawing/2016/5/14/chartex" xmlns:mc="http://schemas.openxmlformats.org/markup-compatibility/2006" xmlns:aink="http://schemas.microsoft.com/office/drawing/2016/ink" xmlns:am3d="http://schemas.microsoft.com/office/drawing/2017/model3d" xmlns:o="urn:schemas-microsoft-com:office:office" xmlns:oel="http://schemas.microsoft.com/office/2019/extlst" xmlns:r="http://schemas.openxmlformats.org/officeDocument/2006/relationships" xmlns:m="http://schemas.openxmlformats.org/officeDocument/2006/math" xmlns:v="urn:schemas-microsoft-com:vml" xmlns:wp14="http://schemas.microsoft.com/office/word/2010/wordprocessingDrawing" xmlns:wp="http://schemas.openxmlformats.org/drawingml/2006/wordprocessingDrawing" xmlns:w10="urn:schemas-microsoft-com:office:word" xmlns:w="http://schemas.openxmlformats.org/wordprocessingml/2006/main" xmlns:w14="http://schemas.microsoft.com/office/word/2010/wordml" xmlns:w15="http://schemas.microsoft.com/office/word/2012/wordml" xmlns:w16cex="http://schemas.microsoft.com/office/word/2018/wordml/cex" xmlns:w16cid="http://schemas.microsoft.com/office/word/2016/wordml/cid" xmlns:w16="http://schemas.microsoft.com/office/word/2018/wordml" xmlns:w16du="http://schemas.microsoft.com/office/word/2023/wordml/word16du" xmlns:w16sdtdh="http://schemas.microsoft.com/office/word/2020/wordml/sdtdatahash" xmlns:w16se="http://schemas.microsoft.com/office/word/2015/wordml/symex" xmlns:wpg="http://schemas.microsoft.com/office/word/2010/wordprocessingGroup" xmlns:wpi="http://schemas.microsoft.com/office/word/2010/wordprocessingInk" xmlns:wne="http://schemas.microsoft.com/office/word/2006/wordml" xmlns:wps="http://schemas.microsoft.com/office/word/2010/wordprocessingShape" mc:Ignorable="w14 w15 w16se w16cid w16 w16cex w16sdtdh wp14">
   <w:abstractNum w:abstractNumId="0" w15:restartNumberingAfterBreak="0">
+    <w:nsid w:val="0377263E"/>
+    <w:multiLevelType w:val="multilevel"/>
+    <w:tmpl w:val="0419001F"/>
+    <w:lvl w:ilvl="0">
+      <w:start w:val="1"/>
+      <w:numFmt w:val="decimal"/>
+      <w:lvlText w:val="%1."/>
+      <w:lvlJc w:val="left"/>
+      <w:pPr>
+        <w:ind w:left="360" w:hanging="360"/>
+      </w:pPr>
+    </w:lvl>
+    <w:lvl w:ilvl="1">
+      <w:start w:val="1"/>
+      <w:numFmt w:val="decimal"/>
+      <w:lvlText w:val="%1.%2."/>
+      <w:lvlJc w:val="left"/>
+      <w:pPr>
+        <w:ind w:left="792" w:hanging="432"/>
+      </w:pPr>
+    </w:lvl>
+    <w:lvl w:ilvl="2">
+      <w:start w:val="1"/>
+      <w:numFmt w:val="decimal"/>
+      <w:lvlText w:val="%1.%2.%3."/>
+      <w:lvlJc w:val="left"/>
+      <w:pPr>
+        <w:ind w:left="1224" w:hanging="504"/>
+      </w:pPr>
+    </w:lvl>
+    <w:lvl w:ilvl="3">
+      <w:start w:val="1"/>
+      <w:numFmt w:val="decimal"/>
+      <w:lvlText w:val="%1.%2.%3.%4."/>
+      <w:lvlJc w:val="left"/>
+      <w:pPr>
+        <w:ind w:left="1728" w:hanging="648"/>
+      </w:pPr>
+    </w:lvl>
+    <w:lvl w:ilvl="4">
+      <w:start w:val="1"/>
+      <w:numFmt w:val="decimal"/>
+      <w:lvlText w:val="%1.%2.%3.%4.%5."/>
+      <w:lvlJc w:val="left"/>
+      <w:pPr>
+        <w:ind w:left="2232" w:hanging="792"/>
+      </w:pPr>
+    </w:lvl>
+    <w:lvl w:ilvl="5">
+      <w:start w:val="1"/>
+      <w:numFmt w:val="decimal"/>
+      <w:lvlText w:val="%1.%2.%3.%4.%5.%6."/>
+      <w:lvlJc w:val="left"/>
+      <w:pPr>
+        <w:ind w:left="2736" w:hanging="936"/>
+      </w:pPr>
+    </w:lvl>
+    <w:lvl w:ilvl="6">
+      <w:start w:val="1"/>
+      <w:numFmt w:val="decimal"/>
+      <w:lvlText w:val="%1.%2.%3.%4.%5.%6.%7."/>
+      <w:lvlJc w:val="left"/>
+      <w:pPr>
+        <w:ind w:left="3240" w:hanging="1080"/>
+      </w:pPr>
+    </w:lvl>
+    <w:lvl w:ilvl="7">
+      <w:start w:val="1"/>
+      <w:numFmt w:val="decimal"/>
+      <w:lvlText w:val="%1.%2.%3.%4.%5.%6.%7.%8."/>
+      <w:lvlJc w:val="left"/>
+      <w:pPr>
+        <w:ind w:left="3744" w:hanging="1224"/>
+      </w:pPr>
+    </w:lvl>
+    <w:lvl w:ilvl="8">
+      <w:start w:val="1"/>
+      <w:numFmt w:val="decimal"/>
+      <w:lvlText w:val="%1.%2.%3.%4.%5.%6.%7.%8.%9."/>
+      <w:lvlJc w:val="left"/>
+      <w:pPr>
+        <w:ind w:left="4320" w:hanging="1440"/>
+      </w:pPr>
+    </w:lvl>
+  </w:abstractNum>
+  <w:abstractNum w:abstractNumId="1" w15:restartNumberingAfterBreak="0">
     <w:nsid w:val="0B2A0151"/>
     <w:multiLevelType w:val="multilevel"/>
     <w:tmpl w:val="3A683602"/>
@@ -15075,7 +15503,7 @@
       </w:pPr>
     </w:lvl>
   </w:abstractNum>
-  <w:abstractNum w:abstractNumId="1" w15:restartNumberingAfterBreak="0">
+  <w:abstractNum w:abstractNumId="2" w15:restartNumberingAfterBreak="0">
     <w:nsid w:val="0C6C4A47"/>
     <w:multiLevelType w:val="hybridMultilevel"/>
     <w:tmpl w:val="84A65044"/>
@@ -15161,7 +15589,7 @@
       </w:pPr>
     </w:lvl>
   </w:abstractNum>
-  <w:abstractNum w:abstractNumId="2" w15:restartNumberingAfterBreak="0">
+  <w:abstractNum w:abstractNumId="3" w15:restartNumberingAfterBreak="0">
     <w:nsid w:val="14C46A9D"/>
     <w:multiLevelType w:val="hybridMultilevel"/>
     <w:tmpl w:val="ABE616D0"/>
@@ -15247,7 +15675,7 @@
       </w:pPr>
     </w:lvl>
   </w:abstractNum>
-  <w:abstractNum w:abstractNumId="3" w15:restartNumberingAfterBreak="0">
+  <w:abstractNum w:abstractNumId="4" w15:restartNumberingAfterBreak="0">
     <w:nsid w:val="1B7C1454"/>
     <w:multiLevelType w:val="multilevel"/>
     <w:tmpl w:val="9EFCA86A"/>
@@ -15360,7 +15788,7 @@
       </w:pPr>
     </w:lvl>
   </w:abstractNum>
-  <w:abstractNum w:abstractNumId="4" w15:restartNumberingAfterBreak="0">
+  <w:abstractNum w:abstractNumId="5" w15:restartNumberingAfterBreak="0">
     <w:nsid w:val="1C936A8E"/>
     <w:multiLevelType w:val="multilevel"/>
     <w:tmpl w:val="2B5AA5E4"/>
@@ -15509,7 +15937,7 @@
       </w:rPr>
     </w:lvl>
   </w:abstractNum>
-  <w:abstractNum w:abstractNumId="5" w15:restartNumberingAfterBreak="0">
+  <w:abstractNum w:abstractNumId="6" w15:restartNumberingAfterBreak="0">
     <w:nsid w:val="1F8F7775"/>
     <w:multiLevelType w:val="multilevel"/>
     <w:tmpl w:val="9EFCA86A"/>
@@ -15622,7 +16050,7 @@
       </w:pPr>
     </w:lvl>
   </w:abstractNum>
-  <w:abstractNum w:abstractNumId="6" w15:restartNumberingAfterBreak="0">
+  <w:abstractNum w:abstractNumId="7" w15:restartNumberingAfterBreak="0">
     <w:nsid w:val="1FDA3583"/>
     <w:multiLevelType w:val="hybridMultilevel"/>
     <w:tmpl w:val="55D64D0A"/>
@@ -15708,7 +16136,7 @@
       </w:pPr>
     </w:lvl>
   </w:abstractNum>
-  <w:abstractNum w:abstractNumId="7" w15:restartNumberingAfterBreak="0">
+  <w:abstractNum w:abstractNumId="8" w15:restartNumberingAfterBreak="0">
     <w:nsid w:val="2295569E"/>
     <w:multiLevelType w:val="hybridMultilevel"/>
     <w:tmpl w:val="CCE6237E"/>
@@ -15794,7 +16222,7 @@
       </w:pPr>
     </w:lvl>
   </w:abstractNum>
-  <w:abstractNum w:abstractNumId="8" w15:restartNumberingAfterBreak="0">
+  <w:abstractNum w:abstractNumId="9" w15:restartNumberingAfterBreak="0">
     <w:nsid w:val="22C50917"/>
     <w:multiLevelType w:val="multilevel"/>
     <w:tmpl w:val="9EFCA86A"/>
@@ -15907,7 +16335,7 @@
       </w:pPr>
     </w:lvl>
   </w:abstractNum>
-  <w:abstractNum w:abstractNumId="9" w15:restartNumberingAfterBreak="0">
+  <w:abstractNum w:abstractNumId="10" w15:restartNumberingAfterBreak="0">
     <w:nsid w:val="247A13D3"/>
     <w:multiLevelType w:val="multilevel"/>
     <w:tmpl w:val="8850D814"/>
@@ -16024,7 +16452,7 @@
       </w:rPr>
     </w:lvl>
   </w:abstractNum>
-  <w:abstractNum w:abstractNumId="10" w15:restartNumberingAfterBreak="0">
+  <w:abstractNum w:abstractNumId="11" w15:restartNumberingAfterBreak="0">
     <w:nsid w:val="25E73C8D"/>
     <w:multiLevelType w:val="multilevel"/>
     <w:tmpl w:val="9EFCA86A"/>
@@ -16137,7 +16565,7 @@
       </w:pPr>
     </w:lvl>
   </w:abstractNum>
-  <w:abstractNum w:abstractNumId="11" w15:restartNumberingAfterBreak="0">
+  <w:abstractNum w:abstractNumId="12" w15:restartNumberingAfterBreak="0">
     <w:nsid w:val="280C0EAC"/>
     <w:multiLevelType w:val="hybridMultilevel"/>
     <w:tmpl w:val="0D24614A"/>
@@ -16223,7 +16651,7 @@
       </w:pPr>
     </w:lvl>
   </w:abstractNum>
-  <w:abstractNum w:abstractNumId="12" w15:restartNumberingAfterBreak="0">
+  <w:abstractNum w:abstractNumId="13" w15:restartNumberingAfterBreak="0">
     <w:nsid w:val="2C957CAD"/>
     <w:multiLevelType w:val="multilevel"/>
     <w:tmpl w:val="9EFCA86A"/>
@@ -16336,7 +16764,7 @@
       </w:pPr>
     </w:lvl>
   </w:abstractNum>
-  <w:abstractNum w:abstractNumId="13" w15:restartNumberingAfterBreak="0">
+  <w:abstractNum w:abstractNumId="14" w15:restartNumberingAfterBreak="0">
     <w:nsid w:val="2D7655C0"/>
     <w:multiLevelType w:val="hybridMultilevel"/>
     <w:tmpl w:val="C0923636"/>
@@ -16455,7 +16883,7 @@
       </w:rPr>
     </w:lvl>
   </w:abstractNum>
-  <w:abstractNum w:abstractNumId="14" w15:restartNumberingAfterBreak="0">
+  <w:abstractNum w:abstractNumId="15" w15:restartNumberingAfterBreak="0">
     <w:nsid w:val="2DED1C00"/>
     <w:multiLevelType w:val="multilevel"/>
     <w:tmpl w:val="9EFCA86A"/>
@@ -16568,7 +16996,7 @@
       </w:pPr>
     </w:lvl>
   </w:abstractNum>
-  <w:abstractNum w:abstractNumId="15" w15:restartNumberingAfterBreak="0">
+  <w:abstractNum w:abstractNumId="16" w15:restartNumberingAfterBreak="0">
     <w:nsid w:val="32981C38"/>
     <w:multiLevelType w:val="multilevel"/>
     <w:tmpl w:val="913EA538"/>
@@ -16681,7 +17109,7 @@
       </w:pPr>
     </w:lvl>
   </w:abstractNum>
-  <w:abstractNum w:abstractNumId="16" w15:restartNumberingAfterBreak="0">
+  <w:abstractNum w:abstractNumId="17" w15:restartNumberingAfterBreak="0">
     <w:nsid w:val="32994E75"/>
     <w:multiLevelType w:val="multilevel"/>
     <w:tmpl w:val="853A6AF8"/>
@@ -16807,7 +17235,7 @@
       </w:rPr>
     </w:lvl>
   </w:abstractNum>
-  <w:abstractNum w:abstractNumId="17" w15:restartNumberingAfterBreak="0">
+  <w:abstractNum w:abstractNumId="18" w15:restartNumberingAfterBreak="0">
     <w:nsid w:val="387C205C"/>
     <w:multiLevelType w:val="hybridMultilevel"/>
     <w:tmpl w:val="4C829EBA"/>
@@ -16893,7 +17321,7 @@
       </w:pPr>
     </w:lvl>
   </w:abstractNum>
-  <w:abstractNum w:abstractNumId="18" w15:restartNumberingAfterBreak="0">
+  <w:abstractNum w:abstractNumId="19" w15:restartNumberingAfterBreak="0">
     <w:nsid w:val="3A853DF4"/>
     <w:multiLevelType w:val="hybridMultilevel"/>
     <w:tmpl w:val="062C440A"/>
@@ -16979,7 +17407,7 @@
       </w:pPr>
     </w:lvl>
   </w:abstractNum>
-  <w:abstractNum w:abstractNumId="19" w15:restartNumberingAfterBreak="0">
+  <w:abstractNum w:abstractNumId="20" w15:restartNumberingAfterBreak="0">
     <w:nsid w:val="3AF038E3"/>
     <w:multiLevelType w:val="hybridMultilevel"/>
     <w:tmpl w:val="1F6482C2"/>
@@ -17068,7 +17496,7 @@
       </w:pPr>
     </w:lvl>
   </w:abstractNum>
-  <w:abstractNum w:abstractNumId="20" w15:restartNumberingAfterBreak="0">
+  <w:abstractNum w:abstractNumId="21" w15:restartNumberingAfterBreak="0">
     <w:nsid w:val="3B001C54"/>
     <w:multiLevelType w:val="multilevel"/>
     <w:tmpl w:val="9EFCA86A"/>
@@ -17181,7 +17609,7 @@
       </w:pPr>
     </w:lvl>
   </w:abstractNum>
-  <w:abstractNum w:abstractNumId="21" w15:restartNumberingAfterBreak="0">
+  <w:abstractNum w:abstractNumId="22" w15:restartNumberingAfterBreak="0">
     <w:nsid w:val="3B9327E6"/>
     <w:multiLevelType w:val="hybridMultilevel"/>
     <w:tmpl w:val="DB12E210"/>
@@ -17267,7 +17695,7 @@
       </w:pPr>
     </w:lvl>
   </w:abstractNum>
-  <w:abstractNum w:abstractNumId="22" w15:restartNumberingAfterBreak="0">
+  <w:abstractNum w:abstractNumId="23" w15:restartNumberingAfterBreak="0">
     <w:nsid w:val="3F612A35"/>
     <w:multiLevelType w:val="multilevel"/>
     <w:tmpl w:val="9EFCA86A"/>
@@ -17380,7 +17808,7 @@
       </w:pPr>
     </w:lvl>
   </w:abstractNum>
-  <w:abstractNum w:abstractNumId="23" w15:restartNumberingAfterBreak="0">
+  <w:abstractNum w:abstractNumId="24" w15:restartNumberingAfterBreak="0">
     <w:nsid w:val="400677F8"/>
     <w:multiLevelType w:val="multilevel"/>
     <w:tmpl w:val="9EFCA86A"/>
@@ -17493,7 +17921,7 @@
       </w:pPr>
     </w:lvl>
   </w:abstractNum>
-  <w:abstractNum w:abstractNumId="24" w15:restartNumberingAfterBreak="0">
+  <w:abstractNum w:abstractNumId="25" w15:restartNumberingAfterBreak="0">
     <w:nsid w:val="41077DDC"/>
     <w:multiLevelType w:val="multilevel"/>
     <w:tmpl w:val="4EE2A8C8"/>
@@ -17606,7 +18034,7 @@
       </w:pPr>
     </w:lvl>
   </w:abstractNum>
-  <w:abstractNum w:abstractNumId="25" w15:restartNumberingAfterBreak="0">
+  <w:abstractNum w:abstractNumId="26" w15:restartNumberingAfterBreak="0">
     <w:nsid w:val="42AF7D2D"/>
     <w:multiLevelType w:val="hybridMultilevel"/>
     <w:tmpl w:val="2048D23A"/>
@@ -17695,7 +18123,7 @@
       </w:pPr>
     </w:lvl>
   </w:abstractNum>
-  <w:abstractNum w:abstractNumId="26" w15:restartNumberingAfterBreak="0">
+  <w:abstractNum w:abstractNumId="27" w15:restartNumberingAfterBreak="0">
     <w:nsid w:val="4570261B"/>
     <w:multiLevelType w:val="hybridMultilevel"/>
     <w:tmpl w:val="24FE65EE"/>
@@ -17781,7 +18209,179 @@
       </w:pPr>
     </w:lvl>
   </w:abstractNum>
-  <w:abstractNum w:abstractNumId="27" w15:restartNumberingAfterBreak="0">
+  <w:abstractNum w:abstractNumId="28" w15:restartNumberingAfterBreak="0">
+    <w:nsid w:val="496318AE"/>
+    <w:multiLevelType w:val="multilevel"/>
+    <w:tmpl w:val="0419001F"/>
+    <w:lvl w:ilvl="0">
+      <w:start w:val="1"/>
+      <w:numFmt w:val="decimal"/>
+      <w:lvlText w:val="%1."/>
+      <w:lvlJc w:val="left"/>
+      <w:pPr>
+        <w:ind w:left="360" w:hanging="360"/>
+      </w:pPr>
+    </w:lvl>
+    <w:lvl w:ilvl="1">
+      <w:start w:val="1"/>
+      <w:numFmt w:val="decimal"/>
+      <w:lvlText w:val="%1.%2."/>
+      <w:lvlJc w:val="left"/>
+      <w:pPr>
+        <w:ind w:left="792" w:hanging="432"/>
+      </w:pPr>
+    </w:lvl>
+    <w:lvl w:ilvl="2">
+      <w:start w:val="1"/>
+      <w:numFmt w:val="decimal"/>
+      <w:lvlText w:val="%1.%2.%3."/>
+      <w:lvlJc w:val="left"/>
+      <w:pPr>
+        <w:ind w:left="1224" w:hanging="504"/>
+      </w:pPr>
+    </w:lvl>
+    <w:lvl w:ilvl="3">
+      <w:start w:val="1"/>
+      <w:numFmt w:val="decimal"/>
+      <w:lvlText w:val="%1.%2.%3.%4."/>
+      <w:lvlJc w:val="left"/>
+      <w:pPr>
+        <w:ind w:left="1728" w:hanging="648"/>
+      </w:pPr>
+    </w:lvl>
+    <w:lvl w:ilvl="4">
+      <w:start w:val="1"/>
+      <w:numFmt w:val="decimal"/>
+      <w:lvlText w:val="%1.%2.%3.%4.%5."/>
+      <w:lvlJc w:val="left"/>
+      <w:pPr>
+        <w:ind w:left="2232" w:hanging="792"/>
+      </w:pPr>
+    </w:lvl>
+    <w:lvl w:ilvl="5">
+      <w:start w:val="1"/>
+      <w:numFmt w:val="decimal"/>
+      <w:lvlText w:val="%1.%2.%3.%4.%5.%6."/>
+      <w:lvlJc w:val="left"/>
+      <w:pPr>
+        <w:ind w:left="2736" w:hanging="936"/>
+      </w:pPr>
+    </w:lvl>
+    <w:lvl w:ilvl="6">
+      <w:start w:val="1"/>
+      <w:numFmt w:val="decimal"/>
+      <w:lvlText w:val="%1.%2.%3.%4.%5.%6.%7."/>
+      <w:lvlJc w:val="left"/>
+      <w:pPr>
+        <w:ind w:left="3240" w:hanging="1080"/>
+      </w:pPr>
+    </w:lvl>
+    <w:lvl w:ilvl="7">
+      <w:start w:val="1"/>
+      <w:numFmt w:val="decimal"/>
+      <w:lvlText w:val="%1.%2.%3.%4.%5.%6.%7.%8."/>
+      <w:lvlJc w:val="left"/>
+      <w:pPr>
+        <w:ind w:left="3744" w:hanging="1224"/>
+      </w:pPr>
+    </w:lvl>
+    <w:lvl w:ilvl="8">
+      <w:start w:val="1"/>
+      <w:numFmt w:val="decimal"/>
+      <w:lvlText w:val="%1.%2.%3.%4.%5.%6.%7.%8.%9."/>
+      <w:lvlJc w:val="left"/>
+      <w:pPr>
+        <w:ind w:left="4320" w:hanging="1440"/>
+      </w:pPr>
+    </w:lvl>
+  </w:abstractNum>
+  <w:abstractNum w:abstractNumId="29" w15:restartNumberingAfterBreak="0">
+    <w:nsid w:val="4CD01A3C"/>
+    <w:multiLevelType w:val="multilevel"/>
+    <w:tmpl w:val="0419001F"/>
+    <w:lvl w:ilvl="0">
+      <w:start w:val="1"/>
+      <w:numFmt w:val="decimal"/>
+      <w:lvlText w:val="%1."/>
+      <w:lvlJc w:val="left"/>
+      <w:pPr>
+        <w:ind w:left="360" w:hanging="360"/>
+      </w:pPr>
+    </w:lvl>
+    <w:lvl w:ilvl="1">
+      <w:start w:val="1"/>
+      <w:numFmt w:val="decimal"/>
+      <w:lvlText w:val="%1.%2."/>
+      <w:lvlJc w:val="left"/>
+      <w:pPr>
+        <w:ind w:left="792" w:hanging="432"/>
+      </w:pPr>
+    </w:lvl>
+    <w:lvl w:ilvl="2">
+      <w:start w:val="1"/>
+      <w:numFmt w:val="decimal"/>
+      <w:lvlText w:val="%1.%2.%3."/>
+      <w:lvlJc w:val="left"/>
+      <w:pPr>
+        <w:ind w:left="1224" w:hanging="504"/>
+      </w:pPr>
+    </w:lvl>
+    <w:lvl w:ilvl="3">
+      <w:start w:val="1"/>
+      <w:numFmt w:val="decimal"/>
+      <w:lvlText w:val="%1.%2.%3.%4."/>
+      <w:lvlJc w:val="left"/>
+      <w:pPr>
+        <w:ind w:left="1728" w:hanging="648"/>
+      </w:pPr>
+    </w:lvl>
+    <w:lvl w:ilvl="4">
+      <w:start w:val="1"/>
+      <w:numFmt w:val="decimal"/>
+      <w:lvlText w:val="%1.%2.%3.%4.%5."/>
+      <w:lvlJc w:val="left"/>
+      <w:pPr>
+        <w:ind w:left="2232" w:hanging="792"/>
+      </w:pPr>
+    </w:lvl>
+    <w:lvl w:ilvl="5">
+      <w:start w:val="1"/>
+      <w:numFmt w:val="decimal"/>
+      <w:lvlText w:val="%1.%2.%3.%4.%5.%6."/>
+      <w:lvlJc w:val="left"/>
+      <w:pPr>
+        <w:ind w:left="2736" w:hanging="936"/>
+      </w:pPr>
+    </w:lvl>
+    <w:lvl w:ilvl="6">
+      <w:start w:val="1"/>
+      <w:numFmt w:val="decimal"/>
+      <w:lvlText w:val="%1.%2.%3.%4.%5.%6.%7."/>
+      <w:lvlJc w:val="left"/>
+      <w:pPr>
+        <w:ind w:left="3240" w:hanging="1080"/>
+      </w:pPr>
+    </w:lvl>
+    <w:lvl w:ilvl="7">
+      <w:start w:val="1"/>
+      <w:numFmt w:val="decimal"/>
+      <w:lvlText w:val="%1.%2.%3.%4.%5.%6.%7.%8."/>
+      <w:lvlJc w:val="left"/>
+      <w:pPr>
+        <w:ind w:left="3744" w:hanging="1224"/>
+      </w:pPr>
+    </w:lvl>
+    <w:lvl w:ilvl="8">
+      <w:start w:val="1"/>
+      <w:numFmt w:val="decimal"/>
+      <w:lvlText w:val="%1.%2.%3.%4.%5.%6.%7.%8.%9."/>
+      <w:lvlJc w:val="left"/>
+      <w:pPr>
+        <w:ind w:left="4320" w:hanging="1440"/>
+      </w:pPr>
+    </w:lvl>
+  </w:abstractNum>
+  <w:abstractNum w:abstractNumId="30" w15:restartNumberingAfterBreak="0">
     <w:nsid w:val="4E8E7022"/>
     <w:multiLevelType w:val="hybridMultilevel"/>
     <w:tmpl w:val="39A84CF8"/>
@@ -17867,7 +18467,7 @@
       </w:pPr>
     </w:lvl>
   </w:abstractNum>
-  <w:abstractNum w:abstractNumId="28" w15:restartNumberingAfterBreak="0">
+  <w:abstractNum w:abstractNumId="31" w15:restartNumberingAfterBreak="0">
     <w:nsid w:val="52D862DC"/>
     <w:multiLevelType w:val="multilevel"/>
     <w:tmpl w:val="AC84B148"/>
@@ -17980,7 +18580,7 @@
       </w:rPr>
     </w:lvl>
   </w:abstractNum>
-  <w:abstractNum w:abstractNumId="29" w15:restartNumberingAfterBreak="0">
+  <w:abstractNum w:abstractNumId="32" w15:restartNumberingAfterBreak="0">
     <w:nsid w:val="59D6219D"/>
     <w:multiLevelType w:val="multilevel"/>
     <w:tmpl w:val="853A6AF8"/>
@@ -18097,7 +18697,120 @@
       </w:rPr>
     </w:lvl>
   </w:abstractNum>
-  <w:abstractNum w:abstractNumId="30" w15:restartNumberingAfterBreak="0">
+  <w:abstractNum w:abstractNumId="33" w15:restartNumberingAfterBreak="0">
+    <w:nsid w:val="5A995B17"/>
+    <w:multiLevelType w:val="multilevel"/>
+    <w:tmpl w:val="81C04652"/>
+    <w:lvl w:ilvl="0">
+      <w:start w:val="1"/>
+      <w:numFmt w:val="decimal"/>
+      <w:lvlText w:val="%1."/>
+      <w:lvlJc w:val="left"/>
+      <w:pPr>
+        <w:tabs>
+          <w:tab w:val="num" w:pos="720"/>
+        </w:tabs>
+        <w:ind w:left="720" w:hanging="360"/>
+      </w:pPr>
+    </w:lvl>
+    <w:lvl w:ilvl="1" w:tentative="1">
+      <w:start w:val="1"/>
+      <w:numFmt w:val="decimal"/>
+      <w:lvlText w:val="%2."/>
+      <w:lvlJc w:val="left"/>
+      <w:pPr>
+        <w:tabs>
+          <w:tab w:val="num" w:pos="1440"/>
+        </w:tabs>
+        <w:ind w:left="1440" w:hanging="360"/>
+      </w:pPr>
+    </w:lvl>
+    <w:lvl w:ilvl="2" w:tentative="1">
+      <w:start w:val="1"/>
+      <w:numFmt w:val="decimal"/>
+      <w:lvlText w:val="%3."/>
+      <w:lvlJc w:val="left"/>
+      <w:pPr>
+        <w:tabs>
+          <w:tab w:val="num" w:pos="2160"/>
+        </w:tabs>
+        <w:ind w:left="2160" w:hanging="360"/>
+      </w:pPr>
+    </w:lvl>
+    <w:lvl w:ilvl="3" w:tentative="1">
+      <w:start w:val="1"/>
+      <w:numFmt w:val="decimal"/>
+      <w:lvlText w:val="%4."/>
+      <w:lvlJc w:val="left"/>
+      <w:pPr>
+        <w:tabs>
+          <w:tab w:val="num" w:pos="2880"/>
+        </w:tabs>
+        <w:ind w:left="2880" w:hanging="360"/>
+      </w:pPr>
+    </w:lvl>
+    <w:lvl w:ilvl="4" w:tentative="1">
+      <w:start w:val="1"/>
+      <w:numFmt w:val="decimal"/>
+      <w:lvlText w:val="%5."/>
+      <w:lvlJc w:val="left"/>
+      <w:pPr>
+        <w:tabs>
+          <w:tab w:val="num" w:pos="3600"/>
+        </w:tabs>
+        <w:ind w:left="3600" w:hanging="360"/>
+      </w:pPr>
+    </w:lvl>
+    <w:lvl w:ilvl="5" w:tentative="1">
+      <w:start w:val="1"/>
+      <w:numFmt w:val="decimal"/>
+      <w:lvlText w:val="%6."/>
+      <w:lvlJc w:val="left"/>
+      <w:pPr>
+        <w:tabs>
+          <w:tab w:val="num" w:pos="4320"/>
+        </w:tabs>
+        <w:ind w:left="4320" w:hanging="360"/>
+      </w:pPr>
+    </w:lvl>
+    <w:lvl w:ilvl="6" w:tentative="1">
+      <w:start w:val="1"/>
+      <w:numFmt w:val="decimal"/>
+      <w:lvlText w:val="%7."/>
+      <w:lvlJc w:val="left"/>
+      <w:pPr>
+        <w:tabs>
+          <w:tab w:val="num" w:pos="5040"/>
+        </w:tabs>
+        <w:ind w:left="5040" w:hanging="360"/>
+      </w:pPr>
+    </w:lvl>
+    <w:lvl w:ilvl="7" w:tentative="1">
+      <w:start w:val="1"/>
+      <w:numFmt w:val="decimal"/>
+      <w:lvlText w:val="%8."/>
+      <w:lvlJc w:val="left"/>
+      <w:pPr>
+        <w:tabs>
+          <w:tab w:val="num" w:pos="5760"/>
+        </w:tabs>
+        <w:ind w:left="5760" w:hanging="360"/>
+      </w:pPr>
+    </w:lvl>
+    <w:lvl w:ilvl="8" w:tentative="1">
+      <w:start w:val="1"/>
+      <w:numFmt w:val="decimal"/>
+      <w:lvlText w:val="%9."/>
+      <w:lvlJc w:val="left"/>
+      <w:pPr>
+        <w:tabs>
+          <w:tab w:val="num" w:pos="6480"/>
+        </w:tabs>
+        <w:ind w:left="6480" w:hanging="360"/>
+      </w:pPr>
+    </w:lvl>
+  </w:abstractNum>
+  <w:abstractNum w:abstractNumId="34" w15:restartNumberingAfterBreak="0">
     <w:nsid w:val="5F45292D"/>
     <w:multiLevelType w:val="multilevel"/>
     <w:tmpl w:val="9EFCA86A"/>
@@ -18210,7 +18923,7 @@
       </w:pPr>
     </w:lvl>
   </w:abstractNum>
-  <w:abstractNum w:abstractNumId="31" w15:restartNumberingAfterBreak="0">
+  <w:abstractNum w:abstractNumId="35" w15:restartNumberingAfterBreak="0">
     <w:nsid w:val="62C144F3"/>
     <w:multiLevelType w:val="multilevel"/>
     <w:tmpl w:val="9EFCA86A"/>
@@ -18323,7 +19036,7 @@
       </w:pPr>
     </w:lvl>
   </w:abstractNum>
-  <w:abstractNum w:abstractNumId="32" w15:restartNumberingAfterBreak="0">
+  <w:abstractNum w:abstractNumId="36" w15:restartNumberingAfterBreak="0">
     <w:nsid w:val="653612A8"/>
     <w:multiLevelType w:val="multilevel"/>
     <w:tmpl w:val="DAFEFF24"/>
@@ -18472,7 +19185,7 @@
       </w:rPr>
     </w:lvl>
   </w:abstractNum>
-  <w:abstractNum w:abstractNumId="33" w15:restartNumberingAfterBreak="0">
+  <w:abstractNum w:abstractNumId="37" w15:restartNumberingAfterBreak="0">
     <w:nsid w:val="6B2C3FC2"/>
     <w:multiLevelType w:val="hybridMultilevel"/>
     <w:tmpl w:val="6D30607A"/>
@@ -18558,7 +19271,7 @@
       </w:pPr>
     </w:lvl>
   </w:abstractNum>
-  <w:abstractNum w:abstractNumId="34" w15:restartNumberingAfterBreak="0">
+  <w:abstractNum w:abstractNumId="38" w15:restartNumberingAfterBreak="0">
     <w:nsid w:val="6D1F0FE9"/>
     <w:multiLevelType w:val="multilevel"/>
     <w:tmpl w:val="9EFCA86A"/>
@@ -18671,7 +19384,7 @@
       </w:pPr>
     </w:lvl>
   </w:abstractNum>
-  <w:abstractNum w:abstractNumId="35" w15:restartNumberingAfterBreak="0">
+  <w:abstractNum w:abstractNumId="39" w15:restartNumberingAfterBreak="0">
     <w:nsid w:val="6FEF6819"/>
     <w:multiLevelType w:val="hybridMultilevel"/>
     <w:tmpl w:val="B3E00BC8"/>
@@ -18757,7 +19470,7 @@
       </w:pPr>
     </w:lvl>
   </w:abstractNum>
-  <w:abstractNum w:abstractNumId="36" w15:restartNumberingAfterBreak="0">
+  <w:abstractNum w:abstractNumId="40" w15:restartNumberingAfterBreak="0">
     <w:nsid w:val="72783E0B"/>
     <w:multiLevelType w:val="hybridMultilevel"/>
     <w:tmpl w:val="13A63534"/>
@@ -18846,7 +19559,7 @@
       </w:pPr>
     </w:lvl>
   </w:abstractNum>
-  <w:abstractNum w:abstractNumId="37" w15:restartNumberingAfterBreak="0">
+  <w:abstractNum w:abstractNumId="41" w15:restartNumberingAfterBreak="0">
     <w:nsid w:val="76660181"/>
     <w:multiLevelType w:val="hybridMultilevel"/>
     <w:tmpl w:val="EEEA0DF0"/>
@@ -18935,7 +19648,7 @@
       </w:pPr>
     </w:lvl>
   </w:abstractNum>
-  <w:abstractNum w:abstractNumId="38" w15:restartNumberingAfterBreak="0">
+  <w:abstractNum w:abstractNumId="42" w15:restartNumberingAfterBreak="0">
     <w:nsid w:val="797853C8"/>
     <w:multiLevelType w:val="hybridMultilevel"/>
     <w:tmpl w:val="332C7D2C"/>
@@ -19024,7 +19737,120 @@
       </w:pPr>
     </w:lvl>
   </w:abstractNum>
-  <w:abstractNum w:abstractNumId="39" w15:restartNumberingAfterBreak="0">
+  <w:abstractNum w:abstractNumId="43" w15:restartNumberingAfterBreak="0">
+    <w:nsid w:val="7A9C1018"/>
+    <w:multiLevelType w:val="multilevel"/>
+    <w:tmpl w:val="119A8A40"/>
+    <w:lvl w:ilvl="0">
+      <w:start w:val="1"/>
+      <w:numFmt w:val="decimal"/>
+      <w:lvlText w:val="%1."/>
+      <w:lvlJc w:val="left"/>
+      <w:pPr>
+        <w:tabs>
+          <w:tab w:val="num" w:pos="720"/>
+        </w:tabs>
+        <w:ind w:left="720" w:hanging="360"/>
+      </w:pPr>
+    </w:lvl>
+    <w:lvl w:ilvl="1" w:tentative="1">
+      <w:start w:val="1"/>
+      <w:numFmt w:val="decimal"/>
+      <w:lvlText w:val="%2."/>
+      <w:lvlJc w:val="left"/>
+      <w:pPr>
+        <w:tabs>
+          <w:tab w:val="num" w:pos="1440"/>
+        </w:tabs>
+        <w:ind w:left="1440" w:hanging="360"/>
+      </w:pPr>
+    </w:lvl>
+    <w:lvl w:ilvl="2" w:tentative="1">
+      <w:start w:val="1"/>
+      <w:numFmt w:val="decimal"/>
+      <w:lvlText w:val="%3."/>
+      <w:lvlJc w:val="left"/>
+      <w:pPr>
+        <w:tabs>
+          <w:tab w:val="num" w:pos="2160"/>
+        </w:tabs>
+        <w:ind w:left="2160" w:hanging="360"/>
+      </w:pPr>
+    </w:lvl>
+    <w:lvl w:ilvl="3" w:tentative="1">
+      <w:start w:val="1"/>
+      <w:numFmt w:val="decimal"/>
+      <w:lvlText w:val="%4."/>
+      <w:lvlJc w:val="left"/>
+      <w:pPr>
+        <w:tabs>
+          <w:tab w:val="num" w:pos="2880"/>
+        </w:tabs>
+        <w:ind w:left="2880" w:hanging="360"/>
+      </w:pPr>
+    </w:lvl>
+    <w:lvl w:ilvl="4" w:tentative="1">
+      <w:start w:val="1"/>
+      <w:numFmt w:val="decimal"/>
+      <w:lvlText w:val="%5."/>
+      <w:lvlJc w:val="left"/>
+      <w:pPr>
+        <w:tabs>
+          <w:tab w:val="num" w:pos="3600"/>
+        </w:tabs>
+        <w:ind w:left="3600" w:hanging="360"/>
+      </w:pPr>
+    </w:lvl>
+    <w:lvl w:ilvl="5" w:tentative="1">
+      <w:start w:val="1"/>
+      <w:numFmt w:val="decimal"/>
+      <w:lvlText w:val="%6."/>
+      <w:lvlJc w:val="left"/>
+      <w:pPr>
+        <w:tabs>
+          <w:tab w:val="num" w:pos="4320"/>
+        </w:tabs>
+        <w:ind w:left="4320" w:hanging="360"/>
+      </w:pPr>
+    </w:lvl>
+    <w:lvl w:ilvl="6" w:tentative="1">
+      <w:start w:val="1"/>
+      <w:numFmt w:val="decimal"/>
+      <w:lvlText w:val="%7."/>
+      <w:lvlJc w:val="left"/>
+      <w:pPr>
+        <w:tabs>
+          <w:tab w:val="num" w:pos="5040"/>
+        </w:tabs>
+        <w:ind w:left="5040" w:hanging="360"/>
+      </w:pPr>
+    </w:lvl>
+    <w:lvl w:ilvl="7" w:tentative="1">
+      <w:start w:val="1"/>
+      <w:numFmt w:val="decimal"/>
+      <w:lvlText w:val="%8."/>
+      <w:lvlJc w:val="left"/>
+      <w:pPr>
+        <w:tabs>
+          <w:tab w:val="num" w:pos="5760"/>
+        </w:tabs>
+        <w:ind w:left="5760" w:hanging="360"/>
+      </w:pPr>
+    </w:lvl>
+    <w:lvl w:ilvl="8" w:tentative="1">
+      <w:start w:val="1"/>
+      <w:numFmt w:val="decimal"/>
+      <w:lvlText w:val="%9."/>
+      <w:lvlJc w:val="left"/>
+      <w:pPr>
+        <w:tabs>
+          <w:tab w:val="num" w:pos="6480"/>
+        </w:tabs>
+        <w:ind w:left="6480" w:hanging="360"/>
+      </w:pPr>
+    </w:lvl>
+  </w:abstractNum>
+  <w:abstractNum w:abstractNumId="44" w15:restartNumberingAfterBreak="0">
     <w:nsid w:val="7A9E5E54"/>
     <w:multiLevelType w:val="hybridMultilevel"/>
     <w:tmpl w:val="0D3C09B8"/>
@@ -19110,7 +19936,7 @@
       </w:pPr>
     </w:lvl>
   </w:abstractNum>
-  <w:abstractNum w:abstractNumId="40" w15:restartNumberingAfterBreak="0">
+  <w:abstractNum w:abstractNumId="45" w15:restartNumberingAfterBreak="0">
     <w:nsid w:val="7B054485"/>
     <w:multiLevelType w:val="hybridMultilevel"/>
     <w:tmpl w:val="9498283C"/>
@@ -19200,37 +20026,37 @@
     </w:lvl>
   </w:abstractNum>
   <w:num w:numId="1" w16cid:durableId="693655516">
-    <w:abstractNumId w:val="13"/>
+    <w:abstractNumId w:val="14"/>
   </w:num>
   <w:num w:numId="2" w16cid:durableId="1026754769">
-    <w:abstractNumId w:val="4"/>
+    <w:abstractNumId w:val="5"/>
   </w:num>
   <w:num w:numId="3" w16cid:durableId="1465733192">
-    <w:abstractNumId w:val="6"/>
+    <w:abstractNumId w:val="7"/>
   </w:num>
   <w:num w:numId="4" w16cid:durableId="554704666">
-    <w:abstractNumId w:val="7"/>
+    <w:abstractNumId w:val="8"/>
   </w:num>
   <w:num w:numId="5" w16cid:durableId="521479922">
-    <w:abstractNumId w:val="15"/>
+    <w:abstractNumId w:val="16"/>
   </w:num>
   <w:num w:numId="6" w16cid:durableId="1327368654">
-    <w:abstractNumId w:val="26"/>
+    <w:abstractNumId w:val="27"/>
   </w:num>
   <w:num w:numId="7" w16cid:durableId="92676214">
-    <w:abstractNumId w:val="0"/>
+    <w:abstractNumId w:val="1"/>
   </w:num>
   <w:num w:numId="8" w16cid:durableId="405616790">
-    <w:abstractNumId w:val="32"/>
+    <w:abstractNumId w:val="36"/>
   </w:num>
   <w:num w:numId="9" w16cid:durableId="326321755">
-    <w:abstractNumId w:val="24"/>
+    <w:abstractNumId w:val="25"/>
   </w:num>
   <w:num w:numId="10" w16cid:durableId="1705472632">
-    <w:abstractNumId w:val="16"/>
+    <w:abstractNumId w:val="17"/>
   </w:num>
   <w:num w:numId="11" w16cid:durableId="116148435">
-    <w:abstractNumId w:val="16"/>
+    <w:abstractNumId w:val="17"/>
     <w:lvlOverride w:ilvl="0">
       <w:lvl w:ilvl="0">
         <w:start w:val="1"/>
@@ -19363,97 +20189,112 @@
     </w:lvlOverride>
   </w:num>
   <w:num w:numId="12" w16cid:durableId="279146295">
-    <w:abstractNumId w:val="29"/>
+    <w:abstractNumId w:val="32"/>
   </w:num>
   <w:num w:numId="13" w16cid:durableId="224952195">
+    <w:abstractNumId w:val="10"/>
+  </w:num>
+  <w:num w:numId="14" w16cid:durableId="638846558">
+    <w:abstractNumId w:val="45"/>
+  </w:num>
+  <w:num w:numId="15" w16cid:durableId="2106612617">
+    <w:abstractNumId w:val="37"/>
+  </w:num>
+  <w:num w:numId="16" w16cid:durableId="1055619653">
+    <w:abstractNumId w:val="41"/>
+  </w:num>
+  <w:num w:numId="17" w16cid:durableId="411241525">
+    <w:abstractNumId w:val="40"/>
+  </w:num>
+  <w:num w:numId="18" w16cid:durableId="2058892625">
+    <w:abstractNumId w:val="26"/>
+  </w:num>
+  <w:num w:numId="19" w16cid:durableId="1773277168">
+    <w:abstractNumId w:val="42"/>
+  </w:num>
+  <w:num w:numId="20" w16cid:durableId="1340501671">
+    <w:abstractNumId w:val="31"/>
+  </w:num>
+  <w:num w:numId="21" w16cid:durableId="254672975">
+    <w:abstractNumId w:val="13"/>
+  </w:num>
+  <w:num w:numId="22" w16cid:durableId="853761269">
+    <w:abstractNumId w:val="35"/>
+  </w:num>
+  <w:num w:numId="23" w16cid:durableId="1330518899">
+    <w:abstractNumId w:val="19"/>
+  </w:num>
+  <w:num w:numId="24" w16cid:durableId="977301828">
+    <w:abstractNumId w:val="20"/>
+  </w:num>
+  <w:num w:numId="25" w16cid:durableId="509411738">
+    <w:abstractNumId w:val="4"/>
+  </w:num>
+  <w:num w:numId="26" w16cid:durableId="80610443">
+    <w:abstractNumId w:val="38"/>
+  </w:num>
+  <w:num w:numId="27" w16cid:durableId="1006791541">
+    <w:abstractNumId w:val="22"/>
+  </w:num>
+  <w:num w:numId="28" w16cid:durableId="1568883143">
+    <w:abstractNumId w:val="11"/>
+  </w:num>
+  <w:num w:numId="29" w16cid:durableId="288324592">
+    <w:abstractNumId w:val="44"/>
+  </w:num>
+  <w:num w:numId="30" w16cid:durableId="1389501108">
+    <w:abstractNumId w:val="15"/>
+  </w:num>
+  <w:num w:numId="31" w16cid:durableId="835876691">
+    <w:abstractNumId w:val="23"/>
+  </w:num>
+  <w:num w:numId="32" w16cid:durableId="1631982887">
+    <w:abstractNumId w:val="18"/>
+  </w:num>
+  <w:num w:numId="33" w16cid:durableId="606695804">
+    <w:abstractNumId w:val="24"/>
+  </w:num>
+  <w:num w:numId="34" w16cid:durableId="2006590296">
+    <w:abstractNumId w:val="12"/>
+  </w:num>
+  <w:num w:numId="35" w16cid:durableId="866405062">
+    <w:abstractNumId w:val="6"/>
+  </w:num>
+  <w:num w:numId="36" w16cid:durableId="1826119753">
+    <w:abstractNumId w:val="2"/>
+  </w:num>
+  <w:num w:numId="37" w16cid:durableId="493570902">
+    <w:abstractNumId w:val="39"/>
+  </w:num>
+  <w:num w:numId="38" w16cid:durableId="2050346">
+    <w:abstractNumId w:val="34"/>
+  </w:num>
+  <w:num w:numId="39" w16cid:durableId="977148567">
+    <w:abstractNumId w:val="30"/>
+  </w:num>
+  <w:num w:numId="40" w16cid:durableId="1735933205">
     <w:abstractNumId w:val="9"/>
   </w:num>
-  <w:num w:numId="14" w16cid:durableId="638846558">
-    <w:abstractNumId w:val="40"/>
+  <w:num w:numId="41" w16cid:durableId="1596475459">
+    <w:abstractNumId w:val="21"/>
   </w:num>
-  <w:num w:numId="15" w16cid:durableId="2106612617">
+  <w:num w:numId="42" w16cid:durableId="674039855">
+    <w:abstractNumId w:val="3"/>
+  </w:num>
+  <w:num w:numId="43" w16cid:durableId="1099330696">
+    <w:abstractNumId w:val="43"/>
+  </w:num>
+  <w:num w:numId="44" w16cid:durableId="662973167">
+    <w:abstractNumId w:val="28"/>
+  </w:num>
+  <w:num w:numId="45" w16cid:durableId="925190682">
+    <w:abstractNumId w:val="0"/>
+  </w:num>
+  <w:num w:numId="46" w16cid:durableId="1680348685">
     <w:abstractNumId w:val="33"/>
   </w:num>
-  <w:num w:numId="16" w16cid:durableId="1055619653">
-    <w:abstractNumId w:val="37"/>
-  </w:num>
-  <w:num w:numId="17" w16cid:durableId="411241525">
-    <w:abstractNumId w:val="36"/>
-  </w:num>
-  <w:num w:numId="18" w16cid:durableId="2058892625">
-    <w:abstractNumId w:val="25"/>
-  </w:num>
-  <w:num w:numId="19" w16cid:durableId="1773277168">
-    <w:abstractNumId w:val="38"/>
-  </w:num>
-  <w:num w:numId="20" w16cid:durableId="1340501671">
-    <w:abstractNumId w:val="28"/>
-  </w:num>
-  <w:num w:numId="21" w16cid:durableId="254672975">
-    <w:abstractNumId w:val="12"/>
-  </w:num>
-  <w:num w:numId="22" w16cid:durableId="853761269">
-    <w:abstractNumId w:val="31"/>
-  </w:num>
-  <w:num w:numId="23" w16cid:durableId="1330518899">
-    <w:abstractNumId w:val="18"/>
-  </w:num>
-  <w:num w:numId="24" w16cid:durableId="977301828">
-    <w:abstractNumId w:val="19"/>
-  </w:num>
-  <w:num w:numId="25" w16cid:durableId="509411738">
-    <w:abstractNumId w:val="3"/>
-  </w:num>
-  <w:num w:numId="26" w16cid:durableId="80610443">
-    <w:abstractNumId w:val="34"/>
-  </w:num>
-  <w:num w:numId="27" w16cid:durableId="1006791541">
-    <w:abstractNumId w:val="21"/>
-  </w:num>
-  <w:num w:numId="28" w16cid:durableId="1568883143">
-    <w:abstractNumId w:val="10"/>
-  </w:num>
-  <w:num w:numId="29" w16cid:durableId="288324592">
-    <w:abstractNumId w:val="39"/>
-  </w:num>
-  <w:num w:numId="30" w16cid:durableId="1389501108">
-    <w:abstractNumId w:val="14"/>
-  </w:num>
-  <w:num w:numId="31" w16cid:durableId="835876691">
-    <w:abstractNumId w:val="22"/>
-  </w:num>
-  <w:num w:numId="32" w16cid:durableId="1631982887">
-    <w:abstractNumId w:val="17"/>
-  </w:num>
-  <w:num w:numId="33" w16cid:durableId="606695804">
-    <w:abstractNumId w:val="23"/>
-  </w:num>
-  <w:num w:numId="34" w16cid:durableId="2006590296">
-    <w:abstractNumId w:val="11"/>
-  </w:num>
-  <w:num w:numId="35" w16cid:durableId="866405062">
-    <w:abstractNumId w:val="5"/>
-  </w:num>
-  <w:num w:numId="36" w16cid:durableId="1826119753">
-    <w:abstractNumId w:val="1"/>
-  </w:num>
-  <w:num w:numId="37" w16cid:durableId="493570902">
-    <w:abstractNumId w:val="35"/>
-  </w:num>
-  <w:num w:numId="38" w16cid:durableId="2050346">
-    <w:abstractNumId w:val="30"/>
-  </w:num>
-  <w:num w:numId="39" w16cid:durableId="977148567">
-    <w:abstractNumId w:val="27"/>
-  </w:num>
-  <w:num w:numId="40" w16cid:durableId="1735933205">
-    <w:abstractNumId w:val="8"/>
-  </w:num>
-  <w:num w:numId="41" w16cid:durableId="1596475459">
-    <w:abstractNumId w:val="20"/>
-  </w:num>
-  <w:num w:numId="42" w16cid:durableId="674039855">
-    <w:abstractNumId w:val="2"/>
+  <w:num w:numId="47" w16cid:durableId="1854295600">
+    <w:abstractNumId w:val="29"/>
   </w:num>
 </w:numbering>
 </file>
@@ -20567,6 +21408,18 @@
       <w:szCs w:val="20"/>
     </w:rPr>
   </w:style>
+  <w:style w:type="character" w:styleId="af4">
+    <w:name w:val="FollowedHyperlink"/>
+    <w:basedOn w:val="a0"/>
+    <w:uiPriority w:val="99"/>
+    <w:semiHidden/>
+    <w:unhideWhenUsed/>
+    <w:rsid w:val="00776906"/>
+    <w:rPr>
+      <w:color w:val="954F72" w:themeColor="followedHyperlink"/>
+      <w:u w:val="single"/>
+    </w:rPr>
+  </w:style>
 </w:styles>
 </file>
 

</xml_diff>